<commit_message>
Add file names for reference
</commit_message>
<xml_diff>
--- a/Algorithm (2).docx
+++ b/Algorithm (2).docx
@@ -9,8 +9,6 @@
           <w:u w:val="single"/>
         </w:rPr>
       </w:pPr>
-      <w:bookmarkStart w:id="0" w:name="_GoBack"/>
-      <w:bookmarkEnd w:id="0"/>
       <w:r>
         <w:rPr>
           <w:b/>
@@ -432,8 +430,21 @@
         <w:ind w:left="720"/>
       </w:pPr>
       <w:r>
-        <w:t>Due: mm-dd-yyyy</w:t>
-      </w:r>
+        <w:t>Due: mm-</w:t>
+      </w:r>
+      <w:proofErr w:type="spellStart"/>
+      <w:r>
+        <w:t>dd</w:t>
+      </w:r>
+      <w:proofErr w:type="spellEnd"/>
+      <w:r>
+        <w:t>-</w:t>
+      </w:r>
+      <w:proofErr w:type="spellStart"/>
+      <w:r>
+        <w:t>yyyy</w:t>
+      </w:r>
+      <w:proofErr w:type="spellEnd"/>
     </w:p>
     <w:p>
       <w:pPr>
@@ -449,9 +460,11 @@
       <w:r>
         <w:t xml:space="preserve"> </w:t>
       </w:r>
+      <w:proofErr w:type="spellStart"/>
       <w:r>
         <w:t>xxxxxxxxxxxxxxx</w:t>
       </w:r>
+      <w:proofErr w:type="spellEnd"/>
       <w:r>
         <w:tab/>
       </w:r>
@@ -465,8 +478,21 @@
         <w:t>Assigned</w:t>
       </w:r>
       <w:r>
-        <w:t>: mm-dd-yyyy</w:t>
-      </w:r>
+        <w:t>: mm-</w:t>
+      </w:r>
+      <w:proofErr w:type="spellStart"/>
+      <w:r>
+        <w:t>dd</w:t>
+      </w:r>
+      <w:proofErr w:type="spellEnd"/>
+      <w:r>
+        <w:t>-</w:t>
+      </w:r>
+      <w:proofErr w:type="spellStart"/>
+      <w:r>
+        <w:t>yyyy</w:t>
+      </w:r>
+      <w:proofErr w:type="spellEnd"/>
     </w:p>
     <w:p>
       <w:pPr>
@@ -477,8 +503,13 @@
         <w:t>Status</w:t>
       </w:r>
       <w:r>
-        <w:t>: xxxxxxxx</w:t>
-      </w:r>
+        <w:t xml:space="preserve">: </w:t>
+      </w:r>
+      <w:proofErr w:type="spellStart"/>
+      <w:r>
+        <w:t>xxxxxxxx</w:t>
+      </w:r>
+      <w:proofErr w:type="spellEnd"/>
     </w:p>
     <w:p>
       <w:pPr>
@@ -514,6 +545,54 @@
     </w:p>
     <w:p>
       <w:pPr>
+        <w:pStyle w:val="ListParagraph"/>
+        <w:numPr>
+          <w:ilvl w:val="1"/>
+          <w:numId w:val="7"/>
+        </w:numPr>
+      </w:pPr>
+      <w:r>
+        <w:t>main.cpp</w:t>
+      </w:r>
+    </w:p>
+    <w:p>
+      <w:pPr>
+        <w:pStyle w:val="ListParagraph"/>
+        <w:numPr>
+          <w:ilvl w:val="1"/>
+          <w:numId w:val="7"/>
+        </w:numPr>
+      </w:pPr>
+      <w:proofErr w:type="spellStart"/>
+      <w:r>
+        <w:t>vector_Based_Phone_Dirctory.h</w:t>
+      </w:r>
+      <w:proofErr w:type="spellEnd"/>
+    </w:p>
+    <w:p>
+      <w:pPr>
+        <w:pStyle w:val="ListParagraph"/>
+        <w:numPr>
+          <w:ilvl w:val="1"/>
+          <w:numId w:val="7"/>
+        </w:numPr>
+      </w:pPr>
+      <w:proofErr w:type="spellStart"/>
+      <w:r>
+        <w:t>User_Interface.h</w:t>
+      </w:r>
+      <w:proofErr w:type="spellEnd"/>
+    </w:p>
+    <w:p>
+      <w:pPr>
+        <w:pStyle w:val="ListParagraph"/>
+        <w:ind w:left="1440"/>
+      </w:pPr>
+      <w:bookmarkStart w:id="0" w:name="_GoBack"/>
+      <w:bookmarkEnd w:id="0"/>
+    </w:p>
+    <w:p>
+      <w:pPr>
         <w:rPr>
           <w:b/>
           <w:u w:val="single"/>
@@ -539,8 +618,21 @@
         <w:t>S</w:t>
       </w:r>
       <w:r>
-        <w:t>ource code from Dr Kuhail</w:t>
-      </w:r>
+        <w:t xml:space="preserve">ource code from </w:t>
+      </w:r>
+      <w:proofErr w:type="spellStart"/>
+      <w:r>
+        <w:t>Dr</w:t>
+      </w:r>
+      <w:proofErr w:type="spellEnd"/>
+      <w:r>
+        <w:t xml:space="preserve"> </w:t>
+      </w:r>
+      <w:proofErr w:type="spellStart"/>
+      <w:r>
+        <w:t>Kuhail</w:t>
+      </w:r>
+      <w:proofErr w:type="spellEnd"/>
       <w:r>
         <w:t xml:space="preserve"> or Objects, Abstraction, Data Structures, and Design Using C++</w:t>
       </w:r>
@@ -553,12 +645,14 @@
           <w:numId w:val="5"/>
         </w:numPr>
       </w:pPr>
+      <w:proofErr w:type="spellStart"/>
       <w:r>
         <w:t>Date</w:t>
       </w:r>
       <w:r>
         <w:t>.h</w:t>
       </w:r>
+      <w:proofErr w:type="spellEnd"/>
     </w:p>
     <w:p>
       <w:pPr>
@@ -568,7 +662,9 @@
           <w:numId w:val="5"/>
         </w:numPr>
       </w:pPr>
-      <w:r>
+      <w:proofErr w:type="spellStart"/>
+      <w:r>
+        <w:lastRenderedPageBreak/>
         <w:t>const_list_iterator.h</w:t>
       </w:r>
       <w:r>
@@ -577,6 +673,7 @@
       <w:r>
         <w:t>ist.h</w:t>
       </w:r>
+      <w:proofErr w:type="spellEnd"/>
     </w:p>
     <w:p>
       <w:pPr>
@@ -586,9 +683,11 @@
           <w:numId w:val="5"/>
         </w:numPr>
       </w:pPr>
+      <w:proofErr w:type="spellStart"/>
       <w:r>
         <w:t>list_iterator.h</w:t>
       </w:r>
+      <w:proofErr w:type="spellEnd"/>
     </w:p>
     <w:p>
       <w:pPr>
@@ -598,9 +697,11 @@
           <w:numId w:val="5"/>
         </w:numPr>
       </w:pPr>
+      <w:proofErr w:type="spellStart"/>
       <w:r>
         <w:t>StringTokenizer.h</w:t>
       </w:r>
+      <w:proofErr w:type="spellEnd"/>
     </w:p>
     <w:p>
       <w:pPr>
@@ -633,7 +734,6 @@
         </w:numPr>
       </w:pPr>
       <w:r>
-        <w:lastRenderedPageBreak/>
         <w:t>Data stored in the a</w:t>
       </w:r>
       <w:r>
@@ -708,8 +808,21 @@
       <w:r>
         <w:t xml:space="preserve"> </w:t>
       </w:r>
-      <w:r>
-        <w:t>dueDate, description, assignedDate, status</w:t>
+      <w:proofErr w:type="spellStart"/>
+      <w:r>
+        <w:t>dueDate</w:t>
+      </w:r>
+      <w:proofErr w:type="spellEnd"/>
+      <w:r>
+        <w:t xml:space="preserve">, description, </w:t>
+      </w:r>
+      <w:proofErr w:type="spellStart"/>
+      <w:r>
+        <w:t>assignedDate</w:t>
+      </w:r>
+      <w:proofErr w:type="spellEnd"/>
+      <w:r>
+        <w:t>, status</w:t>
       </w:r>
     </w:p>
     <w:p>
@@ -977,8 +1090,13 @@
           <w:numId w:val="4"/>
         </w:numPr>
       </w:pPr>
-      <w:r>
-        <w:t xml:space="preserve">assignedDate – date assignment was assigned, date is in US format </w:t>
+      <w:proofErr w:type="spellStart"/>
+      <w:r>
+        <w:t>assignedDate</w:t>
+      </w:r>
+      <w:proofErr w:type="spellEnd"/>
+      <w:r>
+        <w:t xml:space="preserve"> – date assignment was assigned, date is in US format </w:t>
       </w:r>
     </w:p>
     <w:p>
@@ -989,8 +1107,13 @@
           <w:numId w:val="4"/>
         </w:numPr>
       </w:pPr>
-      <w:r>
-        <w:t>dueDate - date assignment is due, date is in US format</w:t>
+      <w:proofErr w:type="spellStart"/>
+      <w:r>
+        <w:t>dueDate</w:t>
+      </w:r>
+      <w:proofErr w:type="spellEnd"/>
+      <w:r>
+        <w:t xml:space="preserve"> - date assignment is due, date is in US format</w:t>
       </w:r>
     </w:p>
     <w:p>
@@ -1017,7 +1140,15 @@
         </w:numPr>
       </w:pPr>
       <w:r>
-        <w:t xml:space="preserve">status – enum type that </w:t>
+        <w:t xml:space="preserve">status – </w:t>
+      </w:r>
+      <w:proofErr w:type="spellStart"/>
+      <w:r>
+        <w:t>enum</w:t>
+      </w:r>
+      <w:proofErr w:type="spellEnd"/>
+      <w:r>
+        <w:t xml:space="preserve"> type that </w:t>
       </w:r>
       <w:r>
         <w:t>stores as a string the following one of the following  status states</w:t>
@@ -1122,6 +1253,7 @@
         </w:numPr>
       </w:pPr>
       <w:r>
+        <w:lastRenderedPageBreak/>
         <w:t xml:space="preserve">Check if the </w:t>
       </w:r>
       <w:r>
@@ -1194,11 +1326,590 @@
         </w:numPr>
       </w:pPr>
       <w:r>
+        <w:t>Program will c</w:t>
+      </w:r>
+      <w:r>
+        <w:t>heck to make sure</w:t>
+      </w:r>
+      <w:r>
+        <w:t>:</w:t>
+      </w:r>
+    </w:p>
+    <w:p>
+      <w:pPr>
+        <w:pStyle w:val="ListParagraph"/>
+        <w:numPr>
+          <w:ilvl w:val="4"/>
+          <w:numId w:val="4"/>
+        </w:numPr>
+      </w:pPr>
+      <w:r>
+        <w:t>T</w:t>
+      </w:r>
+      <w:r>
+        <w:t xml:space="preserve">he </w:t>
+      </w:r>
+      <w:r>
+        <w:t xml:space="preserve">assignment date </w:t>
+      </w:r>
+      <w:r>
+        <w:t>is valid</w:t>
+      </w:r>
+    </w:p>
+    <w:p>
+      <w:pPr>
+        <w:pStyle w:val="ListParagraph"/>
+        <w:numPr>
+          <w:ilvl w:val="5"/>
+          <w:numId w:val="4"/>
+        </w:numPr>
+      </w:pPr>
+      <w:r>
+        <w:t>d</w:t>
+      </w:r>
+      <w:r>
+        <w:t>ate has been provided</w:t>
+      </w:r>
+    </w:p>
+    <w:p>
+      <w:pPr>
+        <w:pStyle w:val="ListParagraph"/>
+        <w:numPr>
+          <w:ilvl w:val="5"/>
+          <w:numId w:val="4"/>
+        </w:numPr>
+      </w:pPr>
+      <w:proofErr w:type="gramStart"/>
+      <w:r>
+        <w:t>date</w:t>
+      </w:r>
+      <w:proofErr w:type="gramEnd"/>
+      <w:r>
+        <w:t xml:space="preserve"> is not duplicated.</w:t>
+      </w:r>
+    </w:p>
+    <w:p>
+      <w:pPr>
+        <w:pStyle w:val="ListParagraph"/>
+        <w:numPr>
+          <w:ilvl w:val="5"/>
+          <w:numId w:val="4"/>
+        </w:numPr>
+      </w:pPr>
+      <w:r>
+        <w:t>Is a valid month, day, or year value</w:t>
+      </w:r>
+    </w:p>
+    <w:p>
+      <w:pPr>
+        <w:pStyle w:val="ListParagraph"/>
+        <w:numPr>
+          <w:ilvl w:val="5"/>
+          <w:numId w:val="4"/>
+        </w:numPr>
+      </w:pPr>
+      <w:r>
+        <w:t>d</w:t>
+      </w:r>
+      <w:r>
+        <w:t xml:space="preserve">ate is in US format </w:t>
+      </w:r>
+    </w:p>
+    <w:p>
+      <w:pPr>
+        <w:pStyle w:val="ListParagraph"/>
+        <w:numPr>
+          <w:ilvl w:val="4"/>
+          <w:numId w:val="4"/>
+        </w:numPr>
+      </w:pPr>
+      <w:r>
+        <w:t>description is valid</w:t>
+      </w:r>
+    </w:p>
+    <w:p>
+      <w:pPr>
+        <w:pStyle w:val="ListParagraph"/>
+        <w:numPr>
+          <w:ilvl w:val="5"/>
+          <w:numId w:val="4"/>
+        </w:numPr>
+      </w:pPr>
+      <w:proofErr w:type="gramStart"/>
+      <w:r>
+        <w:t>description</w:t>
+      </w:r>
+      <w:proofErr w:type="gramEnd"/>
+      <w:r>
+        <w:t xml:space="preserve"> is a string of length 15 or less.</w:t>
+      </w:r>
+    </w:p>
+    <w:p>
+      <w:pPr>
+        <w:pStyle w:val="ListParagraph"/>
+        <w:numPr>
+          <w:ilvl w:val="4"/>
+          <w:numId w:val="4"/>
+        </w:numPr>
+      </w:pPr>
+      <w:r>
+        <w:t>The due date is valid</w:t>
+      </w:r>
+    </w:p>
+    <w:p>
+      <w:pPr>
+        <w:pStyle w:val="ListParagraph"/>
+        <w:numPr>
+          <w:ilvl w:val="5"/>
+          <w:numId w:val="4"/>
+        </w:numPr>
+      </w:pPr>
+      <w:r>
+        <w:t>date has been provided</w:t>
+      </w:r>
+    </w:p>
+    <w:p>
+      <w:pPr>
+        <w:pStyle w:val="ListParagraph"/>
+        <w:numPr>
+          <w:ilvl w:val="5"/>
+          <w:numId w:val="4"/>
+        </w:numPr>
+      </w:pPr>
+      <w:r>
+        <w:t>Is a valid month, day, or year value</w:t>
+      </w:r>
+    </w:p>
+    <w:p>
+      <w:pPr>
+        <w:pStyle w:val="ListParagraph"/>
+        <w:numPr>
+          <w:ilvl w:val="5"/>
+          <w:numId w:val="4"/>
+        </w:numPr>
+      </w:pPr>
+      <w:r>
+        <w:t xml:space="preserve">date is in US format </w:t>
+      </w:r>
+    </w:p>
+    <w:p>
+      <w:pPr>
+        <w:pStyle w:val="ListParagraph"/>
+        <w:numPr>
+          <w:ilvl w:val="5"/>
+          <w:numId w:val="4"/>
+        </w:numPr>
+      </w:pPr>
+      <w:r>
+        <w:t>due date is not less than assigned date</w:t>
+      </w:r>
+    </w:p>
+    <w:p>
+      <w:pPr>
+        <w:pStyle w:val="ListParagraph"/>
+        <w:numPr>
+          <w:ilvl w:val="4"/>
+          <w:numId w:val="4"/>
+        </w:numPr>
+      </w:pPr>
+      <w:proofErr w:type="gramStart"/>
+      <w:r>
+        <w:t>status</w:t>
+      </w:r>
+      <w:proofErr w:type="gramEnd"/>
+      <w:r>
+        <w:t xml:space="preserve"> is valid</w:t>
+      </w:r>
+      <w:r>
+        <w:t>.</w:t>
+      </w:r>
+    </w:p>
+    <w:p>
+      <w:pPr>
+        <w:pStyle w:val="ListParagraph"/>
+        <w:ind w:left="4050"/>
+      </w:pPr>
+      <w:r>
+        <w:t xml:space="preserve">Note that status as read from the file is a </w:t>
+      </w:r>
+      <w:proofErr w:type="gramStart"/>
+      <w:r>
+        <w:t>string  and</w:t>
+      </w:r>
+      <w:proofErr w:type="gramEnd"/>
+      <w:r>
+        <w:t xml:space="preserve"> not a date. The sting will be </w:t>
+      </w:r>
+      <w:r>
+        <w:t>items listed</w:t>
+      </w:r>
+      <w:r>
+        <w:t xml:space="preserve"> below.</w:t>
+      </w:r>
+    </w:p>
+    <w:p>
+      <w:pPr>
+        <w:pStyle w:val="ListParagraph"/>
+        <w:numPr>
+          <w:ilvl w:val="5"/>
+          <w:numId w:val="4"/>
+        </w:numPr>
+      </w:pPr>
+      <w:r>
+        <w:t xml:space="preserve">is an </w:t>
+      </w:r>
+      <w:r>
+        <w:t>string indicating the status is</w:t>
+      </w:r>
+    </w:p>
+    <w:p>
+      <w:pPr>
+        <w:pStyle w:val="ListParagraph"/>
+        <w:numPr>
+          <w:ilvl w:val="6"/>
+          <w:numId w:val="4"/>
+        </w:numPr>
+      </w:pPr>
+      <w:r>
+        <w:t>assigned</w:t>
+      </w:r>
+    </w:p>
+    <w:p>
+      <w:pPr>
+        <w:pStyle w:val="ListParagraph"/>
+        <w:numPr>
+          <w:ilvl w:val="6"/>
+          <w:numId w:val="4"/>
+        </w:numPr>
+      </w:pPr>
+      <w:r>
+        <w:t>completed</w:t>
+      </w:r>
+    </w:p>
+    <w:p>
+      <w:pPr>
+        <w:pStyle w:val="ListParagraph"/>
+        <w:numPr>
+          <w:ilvl w:val="6"/>
+          <w:numId w:val="4"/>
+        </w:numPr>
+      </w:pPr>
+      <w:r>
+        <w:t>late</w:t>
+      </w:r>
+      <w:r>
+        <w:tab/>
+      </w:r>
+    </w:p>
+    <w:p>
+      <w:pPr>
+        <w:pStyle w:val="ListParagraph"/>
+        <w:numPr>
+          <w:ilvl w:val="3"/>
+          <w:numId w:val="4"/>
+        </w:numPr>
+      </w:pPr>
+      <w:r>
+        <w:t>If valid the program will create a node for each assignment date</w:t>
+      </w:r>
+      <w:r>
+        <w:t xml:space="preserve"> and assign the node to the correct list based on assignment status and placed in the list in order based on assignment date.</w:t>
+      </w:r>
+    </w:p>
+    <w:p>
+      <w:pPr>
+        <w:pStyle w:val="ListParagraph"/>
+        <w:numPr>
+          <w:ilvl w:val="3"/>
+          <w:numId w:val="4"/>
+        </w:numPr>
+      </w:pPr>
+      <w:r>
+        <w:t>If not valid the program will:</w:t>
+      </w:r>
+    </w:p>
+    <w:p>
+      <w:pPr>
+        <w:pStyle w:val="ListParagraph"/>
+        <w:numPr>
+          <w:ilvl w:val="5"/>
+          <w:numId w:val="4"/>
+        </w:numPr>
+      </w:pPr>
+      <w:proofErr w:type="gramStart"/>
+      <w:r>
+        <w:t>print</w:t>
+      </w:r>
+      <w:proofErr w:type="gramEnd"/>
+      <w:r>
+        <w:t xml:space="preserve"> to console an error message </w:t>
+      </w:r>
+      <w:r>
+        <w:t>that data line is bad.</w:t>
+      </w:r>
+    </w:p>
+    <w:p>
+      <w:pPr>
+        <w:pStyle w:val="ListParagraph"/>
+        <w:numPr>
+          <w:ilvl w:val="5"/>
+          <w:numId w:val="4"/>
+        </w:numPr>
+      </w:pPr>
+      <w:r>
+        <w:t xml:space="preserve">automatically </w:t>
+      </w:r>
+      <w:r>
+        <w:t>throw bad line away</w:t>
+      </w:r>
+    </w:p>
+    <w:p>
+      <w:pPr>
+        <w:pStyle w:val="ListParagraph"/>
+        <w:numPr>
+          <w:ilvl w:val="5"/>
+          <w:numId w:val="4"/>
+        </w:numPr>
+      </w:pPr>
+      <w:r>
+        <w:t>continue reading assignment data lines</w:t>
+      </w:r>
+    </w:p>
+    <w:p>
+      <w:pPr>
+        <w:pStyle w:val="ListParagraph"/>
+        <w:numPr>
+          <w:ilvl w:val="1"/>
+          <w:numId w:val="4"/>
+        </w:numPr>
+      </w:pPr>
+      <w:r>
+        <w:t>If the initial data</w:t>
+      </w:r>
+      <w:r>
+        <w:t xml:space="preserve"> input </w:t>
+      </w:r>
+      <w:r>
+        <w:t xml:space="preserve">from the file is valid then the </w:t>
+      </w:r>
+      <w:r>
+        <w:t xml:space="preserve">program will prompt the user enter a number for what action they would like to do </w:t>
+      </w:r>
+    </w:p>
+    <w:p>
+      <w:pPr>
+        <w:pStyle w:val="ListParagraph"/>
+        <w:numPr>
+          <w:ilvl w:val="2"/>
+          <w:numId w:val="4"/>
+        </w:numPr>
+      </w:pPr>
+      <w:r>
+        <w:t>The following text will print to the console to for this choice:</w:t>
+      </w:r>
+    </w:p>
+    <w:p>
+      <w:pPr>
+        <w:ind w:left="2160" w:firstLine="720"/>
+      </w:pPr>
+      <w:r>
+        <w:t>“</w:t>
+      </w:r>
+      <w:r>
+        <w:t>Select from the following options:</w:t>
+      </w:r>
+      <w:r>
+        <w:t>”</w:t>
+      </w:r>
+    </w:p>
+    <w:p>
+      <w:pPr>
+        <w:pStyle w:val="ListParagraph"/>
+        <w:ind w:left="2880"/>
+      </w:pPr>
+      <w:r>
+        <w:t>“</w:t>
+      </w:r>
+      <w:r>
+        <w:t xml:space="preserve">1. Display </w:t>
+      </w:r>
+      <w:r>
+        <w:t>a</w:t>
+      </w:r>
+      <w:r>
+        <w:t>ssignments</w:t>
+      </w:r>
+      <w:r>
+        <w:t>”</w:t>
+      </w:r>
+    </w:p>
+    <w:p>
+      <w:pPr>
+        <w:pStyle w:val="ListParagraph"/>
+        <w:ind w:left="2880"/>
+      </w:pPr>
+      <w:r>
+        <w:t>”</w:t>
+      </w:r>
+      <w:r>
+        <w:t xml:space="preserve">2. Add </w:t>
+      </w:r>
+      <w:r>
+        <w:t>a</w:t>
+      </w:r>
+      <w:r>
+        <w:t>ssignment</w:t>
+      </w:r>
+      <w:r>
+        <w:t>”</w:t>
+      </w:r>
+    </w:p>
+    <w:p>
+      <w:pPr>
+        <w:pStyle w:val="ListParagraph"/>
+        <w:ind w:left="2880"/>
+      </w:pPr>
+      <w:r>
+        <w:t xml:space="preserve"> </w:t>
+      </w:r>
+      <w:r>
+        <w:t>“</w:t>
+      </w:r>
+      <w:r>
+        <w:t xml:space="preserve">3. Edit a </w:t>
+      </w:r>
+      <w:r>
+        <w:t>d</w:t>
+      </w:r>
+      <w:r>
+        <w:t xml:space="preserve">ue </w:t>
+      </w:r>
+      <w:r>
+        <w:t>d</w:t>
+      </w:r>
+      <w:r>
+        <w:t>ate</w:t>
+      </w:r>
+      <w:r>
+        <w:t>”</w:t>
+      </w:r>
+    </w:p>
+    <w:p>
+      <w:pPr>
+        <w:pStyle w:val="ListParagraph"/>
+        <w:ind w:left="2880"/>
+      </w:pPr>
+      <w:r>
+        <w:t>“</w:t>
+      </w:r>
+      <w:r>
+        <w:t xml:space="preserve">4. Edit a </w:t>
+      </w:r>
+      <w:r>
+        <w:t>d</w:t>
+      </w:r>
+      <w:r>
+        <w:t>escription</w:t>
+      </w:r>
+      <w:r>
+        <w:t>”</w:t>
+      </w:r>
+    </w:p>
+    <w:p>
+      <w:pPr>
+        <w:pStyle w:val="ListParagraph"/>
+        <w:ind w:left="2880"/>
+      </w:pPr>
+      <w:r>
+        <w:t>“</w:t>
+      </w:r>
+      <w:r>
+        <w:t>5. Complete an assignment</w:t>
+      </w:r>
+      <w:r>
+        <w:t>”</w:t>
+      </w:r>
+    </w:p>
+    <w:p>
+      <w:pPr>
+        <w:pStyle w:val="ListParagraph"/>
+        <w:ind w:left="2880"/>
+      </w:pPr>
+      <w:r>
+        <w:t>“</w:t>
+      </w:r>
+      <w:r>
+        <w:t>6. Display number of late assignments</w:t>
+      </w:r>
+      <w:r>
+        <w:t>”</w:t>
+      </w:r>
+    </w:p>
+    <w:p>
+      <w:pPr>
+        <w:pStyle w:val="ListParagraph"/>
+        <w:ind w:left="2880"/>
+      </w:pPr>
+      <w:r>
         <w:lastRenderedPageBreak/>
-        <w:t>Program will c</w:t>
-      </w:r>
-      <w:r>
-        <w:t>heck to make sure</w:t>
+        <w:t>”</w:t>
+      </w:r>
+      <w:r>
+        <w:t xml:space="preserve">7. </w:t>
+      </w:r>
+      <w:r>
+        <w:t>Save</w:t>
+      </w:r>
+      <w:r>
+        <w:t>”</w:t>
+      </w:r>
+    </w:p>
+    <w:p>
+      <w:pPr>
+        <w:pStyle w:val="ListParagraph"/>
+        <w:ind w:left="2880"/>
+      </w:pPr>
+      <w:r>
+        <w:t>“</w:t>
+      </w:r>
+      <w:r>
+        <w:t>8. Exit</w:t>
+      </w:r>
+      <w:r>
+        <w:t>”</w:t>
+      </w:r>
+    </w:p>
+    <w:p>
+      <w:pPr>
+        <w:pStyle w:val="ListParagraph"/>
+        <w:ind w:left="2880"/>
+      </w:pPr>
+      <w:r>
+        <w:t>“</w:t>
+      </w:r>
+      <w:r>
+        <w:t>Your input:</w:t>
+      </w:r>
+      <w:r>
+        <w:t>”</w:t>
+      </w:r>
+    </w:p>
+    <w:p>
+      <w:pPr>
+        <w:pStyle w:val="ListParagraph"/>
+        <w:ind w:left="2880"/>
+      </w:pPr>
+    </w:p>
+    <w:p>
+      <w:pPr>
+        <w:pStyle w:val="ListParagraph"/>
+        <w:numPr>
+          <w:ilvl w:val="1"/>
+          <w:numId w:val="4"/>
+        </w:numPr>
+      </w:pPr>
+      <w:r>
+        <w:t>Based on what the user entered the following will happen</w:t>
       </w:r>
       <w:r>
         <w:t>:</w:t>
@@ -1208,563 +1919,11 @@
       <w:pPr>
         <w:pStyle w:val="ListParagraph"/>
         <w:numPr>
-          <w:ilvl w:val="4"/>
-          <w:numId w:val="4"/>
-        </w:numPr>
-      </w:pPr>
-      <w:r>
-        <w:t>T</w:t>
-      </w:r>
-      <w:r>
-        <w:t xml:space="preserve">he </w:t>
-      </w:r>
-      <w:r>
-        <w:t xml:space="preserve">assignment date </w:t>
-      </w:r>
-      <w:r>
-        <w:t>is valid</w:t>
-      </w:r>
-    </w:p>
-    <w:p>
-      <w:pPr>
-        <w:pStyle w:val="ListParagraph"/>
-        <w:numPr>
-          <w:ilvl w:val="5"/>
-          <w:numId w:val="4"/>
-        </w:numPr>
-      </w:pPr>
-      <w:r>
-        <w:t>d</w:t>
-      </w:r>
-      <w:r>
-        <w:t>ate has been provided</w:t>
-      </w:r>
-    </w:p>
-    <w:p>
-      <w:pPr>
-        <w:pStyle w:val="ListParagraph"/>
-        <w:numPr>
-          <w:ilvl w:val="5"/>
-          <w:numId w:val="4"/>
-        </w:numPr>
-      </w:pPr>
-      <w:r>
-        <w:t>date is not duplicated.</w:t>
-      </w:r>
-    </w:p>
-    <w:p>
-      <w:pPr>
-        <w:pStyle w:val="ListParagraph"/>
-        <w:numPr>
-          <w:ilvl w:val="5"/>
-          <w:numId w:val="4"/>
-        </w:numPr>
-      </w:pPr>
-      <w:r>
-        <w:t>Is a valid month, day, or year value</w:t>
-      </w:r>
-    </w:p>
-    <w:p>
-      <w:pPr>
-        <w:pStyle w:val="ListParagraph"/>
-        <w:numPr>
-          <w:ilvl w:val="5"/>
-          <w:numId w:val="4"/>
-        </w:numPr>
-      </w:pPr>
-      <w:r>
-        <w:t>d</w:t>
-      </w:r>
-      <w:r>
-        <w:t xml:space="preserve">ate is in US format </w:t>
-      </w:r>
-    </w:p>
-    <w:p>
-      <w:pPr>
-        <w:pStyle w:val="ListParagraph"/>
-        <w:numPr>
-          <w:ilvl w:val="4"/>
-          <w:numId w:val="4"/>
-        </w:numPr>
-      </w:pPr>
-      <w:r>
-        <w:t>description is valid</w:t>
-      </w:r>
-    </w:p>
-    <w:p>
-      <w:pPr>
-        <w:pStyle w:val="ListParagraph"/>
-        <w:numPr>
-          <w:ilvl w:val="5"/>
-          <w:numId w:val="4"/>
-        </w:numPr>
-      </w:pPr>
-      <w:r>
-        <w:t>description is a string of length 15 or less.</w:t>
-      </w:r>
-    </w:p>
-    <w:p>
-      <w:pPr>
-        <w:pStyle w:val="ListParagraph"/>
-        <w:numPr>
-          <w:ilvl w:val="4"/>
-          <w:numId w:val="4"/>
-        </w:numPr>
-      </w:pPr>
-      <w:r>
-        <w:t>The due date is valid</w:t>
-      </w:r>
-    </w:p>
-    <w:p>
-      <w:pPr>
-        <w:pStyle w:val="ListParagraph"/>
-        <w:numPr>
-          <w:ilvl w:val="5"/>
-          <w:numId w:val="4"/>
-        </w:numPr>
-      </w:pPr>
-      <w:r>
-        <w:t>date has been provided</w:t>
-      </w:r>
-    </w:p>
-    <w:p>
-      <w:pPr>
-        <w:pStyle w:val="ListParagraph"/>
-        <w:numPr>
-          <w:ilvl w:val="5"/>
-          <w:numId w:val="4"/>
-        </w:numPr>
-      </w:pPr>
-      <w:r>
-        <w:t>Is a valid month, day, or year value</w:t>
-      </w:r>
-    </w:p>
-    <w:p>
-      <w:pPr>
-        <w:pStyle w:val="ListParagraph"/>
-        <w:numPr>
-          <w:ilvl w:val="5"/>
-          <w:numId w:val="4"/>
-        </w:numPr>
-      </w:pPr>
-      <w:r>
-        <w:t xml:space="preserve">date is in US format </w:t>
-      </w:r>
-    </w:p>
-    <w:p>
-      <w:pPr>
-        <w:pStyle w:val="ListParagraph"/>
-        <w:numPr>
-          <w:ilvl w:val="5"/>
-          <w:numId w:val="4"/>
-        </w:numPr>
-      </w:pPr>
-      <w:r>
-        <w:t>due date is not less than assigned date</w:t>
-      </w:r>
-    </w:p>
-    <w:p>
-      <w:pPr>
-        <w:pStyle w:val="ListParagraph"/>
-        <w:numPr>
-          <w:ilvl w:val="4"/>
-          <w:numId w:val="4"/>
-        </w:numPr>
-      </w:pPr>
-      <w:r>
-        <w:t>status is valid</w:t>
-      </w:r>
-      <w:r>
-        <w:t>.</w:t>
-      </w:r>
-    </w:p>
-    <w:p>
-      <w:pPr>
-        <w:pStyle w:val="ListParagraph"/>
-        <w:ind w:left="4050"/>
-      </w:pPr>
-      <w:r>
-        <w:t xml:space="preserve">Note that status as read from the file is a string  and not a date. The sting will be </w:t>
-      </w:r>
-      <w:r>
-        <w:t>items listed</w:t>
-      </w:r>
-      <w:r>
-        <w:t xml:space="preserve"> below.</w:t>
-      </w:r>
-    </w:p>
-    <w:p>
-      <w:pPr>
-        <w:pStyle w:val="ListParagraph"/>
-        <w:numPr>
-          <w:ilvl w:val="5"/>
-          <w:numId w:val="4"/>
-        </w:numPr>
-      </w:pPr>
-      <w:r>
-        <w:t xml:space="preserve">is an </w:t>
-      </w:r>
-      <w:r>
-        <w:t>string indicating the status is</w:t>
-      </w:r>
-    </w:p>
-    <w:p>
-      <w:pPr>
-        <w:pStyle w:val="ListParagraph"/>
-        <w:numPr>
-          <w:ilvl w:val="6"/>
-          <w:numId w:val="4"/>
-        </w:numPr>
-      </w:pPr>
-      <w:r>
-        <w:t>assigned</w:t>
-      </w:r>
-    </w:p>
-    <w:p>
-      <w:pPr>
-        <w:pStyle w:val="ListParagraph"/>
-        <w:numPr>
-          <w:ilvl w:val="6"/>
-          <w:numId w:val="4"/>
-        </w:numPr>
-      </w:pPr>
-      <w:r>
-        <w:t>completed</w:t>
-      </w:r>
-    </w:p>
-    <w:p>
-      <w:pPr>
-        <w:pStyle w:val="ListParagraph"/>
-        <w:numPr>
-          <w:ilvl w:val="6"/>
-          <w:numId w:val="4"/>
-        </w:numPr>
-      </w:pPr>
-      <w:r>
-        <w:t>late</w:t>
-      </w:r>
-      <w:r>
-        <w:tab/>
-      </w:r>
-    </w:p>
-    <w:p>
-      <w:pPr>
-        <w:pStyle w:val="ListParagraph"/>
-        <w:numPr>
-          <w:ilvl w:val="3"/>
-          <w:numId w:val="4"/>
-        </w:numPr>
-      </w:pPr>
-      <w:r>
-        <w:t>If valid the program will create a node for each assignment date</w:t>
-      </w:r>
-      <w:r>
-        <w:t xml:space="preserve"> and assign the node to the correct list based on assignment status and placed in the list in order based on assignment date.</w:t>
-      </w:r>
-    </w:p>
-    <w:p>
-      <w:pPr>
-        <w:pStyle w:val="ListParagraph"/>
-        <w:numPr>
-          <w:ilvl w:val="3"/>
-          <w:numId w:val="4"/>
-        </w:numPr>
-      </w:pPr>
-      <w:r>
-        <w:t>If not valid the program will:</w:t>
-      </w:r>
-    </w:p>
-    <w:p>
-      <w:pPr>
-        <w:pStyle w:val="ListParagraph"/>
-        <w:numPr>
-          <w:ilvl w:val="5"/>
-          <w:numId w:val="4"/>
-        </w:numPr>
-      </w:pPr>
-      <w:r>
-        <w:t xml:space="preserve">print to console an error message </w:t>
-      </w:r>
-      <w:r>
-        <w:t>that data line is bad.</w:t>
-      </w:r>
-    </w:p>
-    <w:p>
-      <w:pPr>
-        <w:pStyle w:val="ListParagraph"/>
-        <w:numPr>
-          <w:ilvl w:val="5"/>
-          <w:numId w:val="4"/>
-        </w:numPr>
-      </w:pPr>
-      <w:r>
-        <w:t xml:space="preserve">automatically </w:t>
-      </w:r>
-      <w:r>
-        <w:t>throw bad line away</w:t>
-      </w:r>
-    </w:p>
-    <w:p>
-      <w:pPr>
-        <w:pStyle w:val="ListParagraph"/>
-        <w:numPr>
-          <w:ilvl w:val="5"/>
-          <w:numId w:val="4"/>
-        </w:numPr>
-      </w:pPr>
-      <w:r>
-        <w:t>continue reading assignment data lines</w:t>
-      </w:r>
-    </w:p>
-    <w:p>
-      <w:pPr>
-        <w:pStyle w:val="ListParagraph"/>
-        <w:numPr>
-          <w:ilvl w:val="1"/>
-          <w:numId w:val="4"/>
-        </w:numPr>
-      </w:pPr>
-      <w:r>
-        <w:t>If the initial data</w:t>
-      </w:r>
-      <w:r>
-        <w:t xml:space="preserve"> input </w:t>
-      </w:r>
-      <w:r>
-        <w:t xml:space="preserve">from the file is valid then the </w:t>
-      </w:r>
-      <w:r>
-        <w:t xml:space="preserve">program will prompt the user enter a number for what action they would like to do </w:t>
-      </w:r>
-    </w:p>
-    <w:p>
-      <w:pPr>
-        <w:pStyle w:val="ListParagraph"/>
-        <w:numPr>
           <w:ilvl w:val="2"/>
           <w:numId w:val="4"/>
         </w:numPr>
       </w:pPr>
       <w:r>
-        <w:t>The following text will print to the console to for this choice:</w:t>
-      </w:r>
-    </w:p>
-    <w:p>
-      <w:pPr>
-        <w:ind w:left="2160" w:firstLine="720"/>
-      </w:pPr>
-      <w:r>
-        <w:t>“</w:t>
-      </w:r>
-      <w:r>
-        <w:t>Select from the following options:</w:t>
-      </w:r>
-      <w:r>
-        <w:t>”</w:t>
-      </w:r>
-    </w:p>
-    <w:p>
-      <w:pPr>
-        <w:pStyle w:val="ListParagraph"/>
-        <w:ind w:left="2880"/>
-      </w:pPr>
-      <w:r>
-        <w:t>“</w:t>
-      </w:r>
-      <w:r>
-        <w:t xml:space="preserve">1. Display </w:t>
-      </w:r>
-      <w:r>
-        <w:t>a</w:t>
-      </w:r>
-      <w:r>
-        <w:t>ssignments</w:t>
-      </w:r>
-      <w:r>
-        <w:t>”</w:t>
-      </w:r>
-    </w:p>
-    <w:p>
-      <w:pPr>
-        <w:pStyle w:val="ListParagraph"/>
-        <w:ind w:left="2880"/>
-      </w:pPr>
-      <w:r>
-        <w:t>”</w:t>
-      </w:r>
-      <w:r>
-        <w:t xml:space="preserve">2. Add </w:t>
-      </w:r>
-      <w:r>
-        <w:t>a</w:t>
-      </w:r>
-      <w:r>
-        <w:t>ssignment</w:t>
-      </w:r>
-      <w:r>
-        <w:t>”</w:t>
-      </w:r>
-    </w:p>
-    <w:p>
-      <w:pPr>
-        <w:pStyle w:val="ListParagraph"/>
-        <w:ind w:left="2880"/>
-      </w:pPr>
-      <w:r>
-        <w:t xml:space="preserve"> </w:t>
-      </w:r>
-      <w:r>
-        <w:t>“</w:t>
-      </w:r>
-      <w:r>
-        <w:t xml:space="preserve">3. Edit a </w:t>
-      </w:r>
-      <w:r>
-        <w:t>d</w:t>
-      </w:r>
-      <w:r>
-        <w:t xml:space="preserve">ue </w:t>
-      </w:r>
-      <w:r>
-        <w:t>d</w:t>
-      </w:r>
-      <w:r>
-        <w:t>ate</w:t>
-      </w:r>
-      <w:r>
-        <w:t>”</w:t>
-      </w:r>
-    </w:p>
-    <w:p>
-      <w:pPr>
-        <w:pStyle w:val="ListParagraph"/>
-        <w:ind w:left="2880"/>
-      </w:pPr>
-      <w:r>
-        <w:t>“</w:t>
-      </w:r>
-      <w:r>
-        <w:t xml:space="preserve">4. Edit a </w:t>
-      </w:r>
-      <w:r>
-        <w:t>d</w:t>
-      </w:r>
-      <w:r>
-        <w:t>escription</w:t>
-      </w:r>
-      <w:r>
-        <w:t>”</w:t>
-      </w:r>
-    </w:p>
-    <w:p>
-      <w:pPr>
-        <w:pStyle w:val="ListParagraph"/>
-        <w:ind w:left="2880"/>
-      </w:pPr>
-      <w:r>
-        <w:t>“</w:t>
-      </w:r>
-      <w:r>
-        <w:t>5. Complete an assignment</w:t>
-      </w:r>
-      <w:r>
-        <w:t>”</w:t>
-      </w:r>
-    </w:p>
-    <w:p>
-      <w:pPr>
-        <w:pStyle w:val="ListParagraph"/>
-        <w:ind w:left="2880"/>
-      </w:pPr>
-      <w:r>
-        <w:t>“</w:t>
-      </w:r>
-      <w:r>
-        <w:t>6. Display number of late assignments</w:t>
-      </w:r>
-      <w:r>
-        <w:t>”</w:t>
-      </w:r>
-    </w:p>
-    <w:p>
-      <w:pPr>
-        <w:pStyle w:val="ListParagraph"/>
-        <w:ind w:left="2880"/>
-      </w:pPr>
-      <w:r>
-        <w:t>”</w:t>
-      </w:r>
-      <w:r>
-        <w:t xml:space="preserve">7. </w:t>
-      </w:r>
-      <w:r>
-        <w:t>Save</w:t>
-      </w:r>
-      <w:r>
-        <w:t>”</w:t>
-      </w:r>
-    </w:p>
-    <w:p>
-      <w:pPr>
-        <w:pStyle w:val="ListParagraph"/>
-        <w:ind w:left="2880"/>
-      </w:pPr>
-      <w:r>
-        <w:t>“</w:t>
-      </w:r>
-      <w:r>
-        <w:t>8. Exit</w:t>
-      </w:r>
-      <w:r>
-        <w:t>”</w:t>
-      </w:r>
-    </w:p>
-    <w:p>
-      <w:pPr>
-        <w:pStyle w:val="ListParagraph"/>
-        <w:ind w:left="2880"/>
-      </w:pPr>
-      <w:r>
-        <w:t>“</w:t>
-      </w:r>
-      <w:r>
-        <w:t>Your input:</w:t>
-      </w:r>
-      <w:r>
-        <w:t>”</w:t>
-      </w:r>
-    </w:p>
-    <w:p>
-      <w:pPr>
-        <w:pStyle w:val="ListParagraph"/>
-        <w:ind w:left="2880"/>
-      </w:pPr>
-    </w:p>
-    <w:p>
-      <w:pPr>
-        <w:pStyle w:val="ListParagraph"/>
-        <w:numPr>
-          <w:ilvl w:val="1"/>
-          <w:numId w:val="4"/>
-        </w:numPr>
-      </w:pPr>
-      <w:r>
-        <w:t>Based on what the user entered the following will happen</w:t>
-      </w:r>
-      <w:r>
-        <w:t>:</w:t>
-      </w:r>
-    </w:p>
-    <w:p>
-      <w:pPr>
-        <w:pStyle w:val="ListParagraph"/>
-        <w:numPr>
-          <w:ilvl w:val="2"/>
-          <w:numId w:val="4"/>
-        </w:numPr>
-      </w:pPr>
-      <w:r>
-        <w:lastRenderedPageBreak/>
         <w:t xml:space="preserve">If the choice was </w:t>
       </w:r>
       <w:r>
@@ -1884,8 +2043,21 @@
         <w:ind w:left="4320"/>
       </w:pPr>
       <w:r>
-        <w:t>Due: mm-dd-yyyy</w:t>
-      </w:r>
+        <w:t>Due: mm-</w:t>
+      </w:r>
+      <w:proofErr w:type="spellStart"/>
+      <w:r>
+        <w:t>dd</w:t>
+      </w:r>
+      <w:proofErr w:type="spellEnd"/>
+      <w:r>
+        <w:t>-</w:t>
+      </w:r>
+      <w:proofErr w:type="spellStart"/>
+      <w:r>
+        <w:t>yyyy</w:t>
+      </w:r>
+      <w:proofErr w:type="spellEnd"/>
     </w:p>
     <w:p>
       <w:pPr>
@@ -1898,9 +2070,11 @@
       <w:r>
         <w:t xml:space="preserve"> </w:t>
       </w:r>
+      <w:proofErr w:type="spellStart"/>
       <w:r>
         <w:t>xxxxxxxxxxxxxxx</w:t>
       </w:r>
+      <w:proofErr w:type="spellEnd"/>
       <w:r>
         <w:tab/>
       </w:r>
@@ -1914,8 +2088,21 @@
         <w:t>Assigned</w:t>
       </w:r>
       <w:r>
-        <w:t>: mm-dd-yyyy</w:t>
-      </w:r>
+        <w:t>: mm-</w:t>
+      </w:r>
+      <w:proofErr w:type="spellStart"/>
+      <w:r>
+        <w:t>dd</w:t>
+      </w:r>
+      <w:proofErr w:type="spellEnd"/>
+      <w:r>
+        <w:t>-</w:t>
+      </w:r>
+      <w:proofErr w:type="spellStart"/>
+      <w:r>
+        <w:t>yyyy</w:t>
+      </w:r>
+      <w:proofErr w:type="spellEnd"/>
     </w:p>
     <w:p>
       <w:pPr>
@@ -1923,8 +2110,13 @@
         <w:ind w:left="4320"/>
       </w:pPr>
       <w:r>
-        <w:t>Status: xxxxxxxx</w:t>
-      </w:r>
+        <w:t xml:space="preserve">Status: </w:t>
+      </w:r>
+      <w:proofErr w:type="spellStart"/>
+      <w:r>
+        <w:t>xxxxxxxx</w:t>
+      </w:r>
+      <w:proofErr w:type="spellEnd"/>
     </w:p>
     <w:p>
       <w:pPr>
@@ -2136,7 +2328,15 @@
         </w:numPr>
       </w:pPr>
       <w:r>
-        <w:t xml:space="preserve"> issue a warning to the console “</w:t>
+        <w:t xml:space="preserve"> </w:t>
+      </w:r>
+      <w:proofErr w:type="gramStart"/>
+      <w:r>
+        <w:t>issue</w:t>
+      </w:r>
+      <w:proofErr w:type="gramEnd"/>
+      <w:r>
+        <w:t xml:space="preserve"> a warning to the console “</w:t>
       </w:r>
       <w:r>
         <w:t>Assign Date Error. Date entered has been used previously</w:t>
@@ -2153,8 +2353,13 @@
           <w:numId w:val="4"/>
         </w:numPr>
       </w:pPr>
-      <w:r>
-        <w:t xml:space="preserve">return to </w:t>
+      <w:proofErr w:type="gramStart"/>
+      <w:r>
+        <w:t>return</w:t>
+      </w:r>
+      <w:proofErr w:type="gramEnd"/>
+      <w:r>
+        <w:t xml:space="preserve"> to </w:t>
       </w:r>
       <w:r>
         <w:t xml:space="preserve">main </w:t>
@@ -2238,6 +2443,7 @@
         </w:numPr>
       </w:pPr>
       <w:r>
+        <w:lastRenderedPageBreak/>
         <w:t>Is not a valid month, day, or year value</w:t>
       </w:r>
     </w:p>
@@ -2259,377 +2465,414 @@
         <w:ind w:left="5940"/>
       </w:pPr>
       <w:r>
+        <w:t xml:space="preserve">Note: program will not check if the entered </w:t>
+      </w:r>
+      <w:r>
+        <w:t>date is valid against a real time date</w:t>
+      </w:r>
+    </w:p>
+    <w:p>
+      <w:pPr>
+        <w:pStyle w:val="ListParagraph"/>
+        <w:numPr>
+          <w:ilvl w:val="7"/>
+          <w:numId w:val="4"/>
+        </w:numPr>
+      </w:pPr>
+      <w:r>
+        <w:t xml:space="preserve">If the due date is valid the program will store the due date in variable </w:t>
+      </w:r>
+      <w:proofErr w:type="spellStart"/>
+      <w:r>
+        <w:t>newAssignD</w:t>
+      </w:r>
+      <w:r>
+        <w:t>ueDate</w:t>
+      </w:r>
+      <w:proofErr w:type="spellEnd"/>
+    </w:p>
+    <w:p>
+      <w:pPr>
+        <w:pStyle w:val="ListParagraph"/>
+        <w:numPr>
+          <w:ilvl w:val="5"/>
+          <w:numId w:val="4"/>
+        </w:numPr>
+      </w:pPr>
+      <w:proofErr w:type="gramStart"/>
+      <w:r>
+        <w:t>prompt</w:t>
+      </w:r>
+      <w:proofErr w:type="gramEnd"/>
+      <w:r>
+        <w:t xml:space="preserve"> the user to enter in the description.</w:t>
+      </w:r>
+    </w:p>
+    <w:p>
+      <w:pPr>
+        <w:pStyle w:val="ListParagraph"/>
+        <w:numPr>
+          <w:ilvl w:val="6"/>
+          <w:numId w:val="4"/>
+        </w:numPr>
+      </w:pPr>
+      <w:r>
+        <w:t>verify if the description is valid</w:t>
+      </w:r>
+    </w:p>
+    <w:p>
+      <w:pPr>
+        <w:pStyle w:val="ListParagraph"/>
+        <w:numPr>
+          <w:ilvl w:val="7"/>
+          <w:numId w:val="4"/>
+        </w:numPr>
+      </w:pPr>
+      <w:r>
+        <w:t>15 characters or less.</w:t>
+      </w:r>
+    </w:p>
+    <w:p>
+      <w:pPr>
+        <w:pStyle w:val="ListParagraph"/>
+        <w:numPr>
+          <w:ilvl w:val="6"/>
+          <w:numId w:val="4"/>
+        </w:numPr>
+      </w:pPr>
+      <w:r>
+        <w:t>If the description is valid the program will store the description in variable describe.</w:t>
+      </w:r>
+    </w:p>
+    <w:p>
+      <w:pPr>
+        <w:pStyle w:val="ListParagraph"/>
+        <w:numPr>
+          <w:ilvl w:val="6"/>
+          <w:numId w:val="4"/>
+        </w:numPr>
+      </w:pPr>
+      <w:r>
+        <w:t>If the description is not valid then the program will:</w:t>
+      </w:r>
+    </w:p>
+    <w:p>
+      <w:pPr>
+        <w:pStyle w:val="ListParagraph"/>
+        <w:numPr>
+          <w:ilvl w:val="7"/>
+          <w:numId w:val="4"/>
+        </w:numPr>
+      </w:pPr>
+      <w:r>
+        <w:t>Print error message to console</w:t>
+      </w:r>
+    </w:p>
+    <w:p>
+      <w:pPr>
+        <w:pStyle w:val="ListParagraph"/>
+        <w:numPr>
+          <w:ilvl w:val="8"/>
+          <w:numId w:val="4"/>
+        </w:numPr>
+      </w:pPr>
+      <w:r>
+        <w:t>“Error in description. Returning to main menu”</w:t>
+      </w:r>
+    </w:p>
+    <w:p>
+      <w:pPr>
+        <w:pStyle w:val="ListParagraph"/>
+        <w:numPr>
+          <w:ilvl w:val="8"/>
+          <w:numId w:val="4"/>
+        </w:numPr>
+      </w:pPr>
+      <w:r>
+        <w:t>Returns to main menu</w:t>
+      </w:r>
+    </w:p>
+    <w:p>
+      <w:pPr>
+        <w:pStyle w:val="ListParagraph"/>
+        <w:ind w:left="4680"/>
+      </w:pPr>
+    </w:p>
+    <w:p>
+      <w:pPr>
+        <w:pStyle w:val="ListParagraph"/>
+        <w:numPr>
+          <w:ilvl w:val="6"/>
+          <w:numId w:val="4"/>
+        </w:numPr>
+      </w:pPr>
+      <w:r>
+        <w:t>If the description is not valid then the program will:</w:t>
+      </w:r>
+    </w:p>
+    <w:p>
+      <w:pPr>
+        <w:pStyle w:val="ListParagraph"/>
+        <w:numPr>
+          <w:ilvl w:val="7"/>
+          <w:numId w:val="4"/>
+        </w:numPr>
+      </w:pPr>
+      <w:r>
+        <w:t xml:space="preserve">Print error message to console </w:t>
+      </w:r>
+    </w:p>
+    <w:p>
+      <w:pPr>
+        <w:pStyle w:val="ListParagraph"/>
+        <w:numPr>
+          <w:ilvl w:val="8"/>
+          <w:numId w:val="4"/>
+        </w:numPr>
+      </w:pPr>
+      <w:r>
+        <w:t>“Error in due date. Exiting to main menu”</w:t>
+      </w:r>
+    </w:p>
+    <w:p>
+      <w:pPr>
+        <w:pStyle w:val="ListParagraph"/>
+        <w:numPr>
+          <w:ilvl w:val="7"/>
+          <w:numId w:val="4"/>
+        </w:numPr>
+      </w:pPr>
+      <w:r>
+        <w:t>Returns to</w:t>
+      </w:r>
+      <w:r>
+        <w:t xml:space="preserve"> the main menu</w:t>
+      </w:r>
+    </w:p>
+    <w:p>
+      <w:pPr>
+        <w:pStyle w:val="ListParagraph"/>
+        <w:numPr>
+          <w:ilvl w:val="4"/>
+          <w:numId w:val="4"/>
+        </w:numPr>
+      </w:pPr>
+      <w:r>
+        <w:t xml:space="preserve">if there is Not a duplicate assignment date and the rest of the data </w:t>
+      </w:r>
+      <w:r>
+        <w:t xml:space="preserve">entered </w:t>
+      </w:r>
+      <w:r>
+        <w:t>is valid then the program will:</w:t>
+      </w:r>
+    </w:p>
+    <w:p>
+      <w:pPr>
+        <w:pStyle w:val="ListParagraph"/>
+        <w:numPr>
+          <w:ilvl w:val="5"/>
+          <w:numId w:val="4"/>
+        </w:numPr>
+      </w:pPr>
+      <w:r>
+        <w:t>create a double linked node</w:t>
+      </w:r>
+    </w:p>
+    <w:p>
+      <w:pPr>
+        <w:pStyle w:val="ListParagraph"/>
+        <w:numPr>
+          <w:ilvl w:val="5"/>
+          <w:numId w:val="4"/>
+        </w:numPr>
+      </w:pPr>
+      <w:proofErr w:type="gramStart"/>
+      <w:r>
+        <w:t>set</w:t>
+      </w:r>
+      <w:proofErr w:type="gramEnd"/>
+      <w:r>
+        <w:t xml:space="preserve"> variable </w:t>
+      </w:r>
+      <w:r>
+        <w:t>to track if there are changes</w:t>
+      </w:r>
+      <w:r>
+        <w:t xml:space="preserve"> </w:t>
+      </w:r>
+      <w:r>
+        <w:t>to save to true.</w:t>
+      </w:r>
+    </w:p>
+    <w:p>
+      <w:pPr>
+        <w:pStyle w:val="ListParagraph"/>
+        <w:numPr>
+          <w:ilvl w:val="5"/>
+          <w:numId w:val="4"/>
+        </w:numPr>
+      </w:pPr>
+      <w:proofErr w:type="gramStart"/>
+      <w:r>
+        <w:t>create</w:t>
+      </w:r>
+      <w:proofErr w:type="gramEnd"/>
+      <w:r>
+        <w:t xml:space="preserve"> </w:t>
+      </w:r>
+      <w:r>
+        <w:t xml:space="preserve">a </w:t>
+      </w:r>
+      <w:r>
+        <w:t>new</w:t>
+      </w:r>
+      <w:r>
+        <w:t xml:space="preserve"> </w:t>
+      </w:r>
+      <w:r>
+        <w:t xml:space="preserve">string consisting of existing values </w:t>
+      </w:r>
+      <w:r>
+        <w:t xml:space="preserve">formatted </w:t>
+      </w:r>
+      <w:r>
+        <w:t xml:space="preserve">as follows.  </w:t>
+      </w:r>
+    </w:p>
+    <w:p>
+      <w:pPr>
+        <w:pStyle w:val="ListParagraph"/>
+        <w:numPr>
+          <w:ilvl w:val="6"/>
+          <w:numId w:val="4"/>
+        </w:numPr>
+      </w:pPr>
+      <w:r>
+        <w:t xml:space="preserve">The information categories will be separated by commas and spaces </w:t>
+      </w:r>
+    </w:p>
+    <w:p>
+      <w:pPr>
+        <w:pStyle w:val="ListParagraph"/>
+        <w:numPr>
+          <w:ilvl w:val="6"/>
+          <w:numId w:val="4"/>
+        </w:numPr>
+      </w:pPr>
+      <w:proofErr w:type="spellStart"/>
+      <w:r>
+        <w:t>dueDate</w:t>
+      </w:r>
+      <w:proofErr w:type="spellEnd"/>
+      <w:r>
+        <w:t xml:space="preserve">, description, </w:t>
+      </w:r>
+      <w:proofErr w:type="spellStart"/>
+      <w:r>
+        <w:t>assignedDate</w:t>
+      </w:r>
+      <w:proofErr w:type="spellEnd"/>
+      <w:r>
+        <w:t>, status</w:t>
+      </w:r>
+    </w:p>
+    <w:p>
+      <w:pPr>
+        <w:pStyle w:val="ListParagraph"/>
+        <w:numPr>
+          <w:ilvl w:val="6"/>
+          <w:numId w:val="4"/>
+        </w:numPr>
+      </w:pPr>
+      <w:r>
+        <w:t>status will be automatically set to “assigned”</w:t>
+      </w:r>
+    </w:p>
+    <w:p>
+      <w:pPr>
+        <w:pStyle w:val="ListParagraph"/>
+        <w:numPr>
+          <w:ilvl w:val="5"/>
+          <w:numId w:val="4"/>
+        </w:numPr>
+      </w:pPr>
+      <w:r>
+        <w:t xml:space="preserve">save </w:t>
+      </w:r>
+      <w:r>
+        <w:t xml:space="preserve">the </w:t>
+      </w:r>
+      <w:r>
+        <w:t>new</w:t>
+      </w:r>
+      <w:r>
+        <w:t xml:space="preserve"> string </w:t>
+      </w:r>
+      <w:r>
+        <w:t>in</w:t>
+      </w:r>
+      <w:r>
+        <w:t xml:space="preserve"> the new node </w:t>
+      </w:r>
+      <w:r>
+        <w:t xml:space="preserve">as data </w:t>
+      </w:r>
+    </w:p>
+    <w:p>
+      <w:pPr>
+        <w:pStyle w:val="ListParagraph"/>
+        <w:numPr>
+          <w:ilvl w:val="5"/>
+          <w:numId w:val="4"/>
+        </w:numPr>
+      </w:pPr>
+      <w:proofErr w:type="gramStart"/>
+      <w:r>
+        <w:t>insert</w:t>
+      </w:r>
+      <w:proofErr w:type="gramEnd"/>
+      <w:r>
+        <w:t xml:space="preserve"> node in </w:t>
+      </w:r>
+      <w:r>
+        <w:t>assigned</w:t>
+      </w:r>
+      <w:r>
+        <w:t xml:space="preserve"> list </w:t>
+      </w:r>
+      <w:r>
+        <w:t xml:space="preserve">in ascending order </w:t>
+      </w:r>
+      <w:r>
+        <w:t xml:space="preserve">based on the </w:t>
+      </w:r>
+      <w:r>
+        <w:t>due date</w:t>
+      </w:r>
+      <w:r>
+        <w:t xml:space="preserve">.  </w:t>
+      </w:r>
+    </w:p>
+    <w:p>
+      <w:pPr>
+        <w:pStyle w:val="ListParagraph"/>
+        <w:numPr>
+          <w:ilvl w:val="5"/>
+          <w:numId w:val="4"/>
+        </w:numPr>
+      </w:pPr>
+      <w:proofErr w:type="gramStart"/>
+      <w:r>
         <w:lastRenderedPageBreak/>
-        <w:t xml:space="preserve">Note: program will not check if the entered </w:t>
-      </w:r>
-      <w:r>
-        <w:t>date is valid against a real time date</w:t>
-      </w:r>
-    </w:p>
-    <w:p>
-      <w:pPr>
-        <w:pStyle w:val="ListParagraph"/>
-        <w:numPr>
-          <w:ilvl w:val="7"/>
-          <w:numId w:val="4"/>
-        </w:numPr>
-      </w:pPr>
-      <w:r>
-        <w:t xml:space="preserve">If the due date is valid the program will store the due date in variable </w:t>
-      </w:r>
-      <w:r>
-        <w:t>newAssignD</w:t>
-      </w:r>
-      <w:r>
-        <w:t>ueDate</w:t>
-      </w:r>
-    </w:p>
-    <w:p>
-      <w:pPr>
-        <w:pStyle w:val="ListParagraph"/>
-        <w:numPr>
-          <w:ilvl w:val="5"/>
-          <w:numId w:val="4"/>
-        </w:numPr>
-      </w:pPr>
-      <w:r>
-        <w:t>prompt the user to enter in the description.</w:t>
-      </w:r>
-    </w:p>
-    <w:p>
-      <w:pPr>
-        <w:pStyle w:val="ListParagraph"/>
-        <w:numPr>
-          <w:ilvl w:val="6"/>
-          <w:numId w:val="4"/>
-        </w:numPr>
-      </w:pPr>
-      <w:r>
-        <w:t>verify if the description is valid</w:t>
-      </w:r>
-    </w:p>
-    <w:p>
-      <w:pPr>
-        <w:pStyle w:val="ListParagraph"/>
-        <w:numPr>
-          <w:ilvl w:val="7"/>
-          <w:numId w:val="4"/>
-        </w:numPr>
-      </w:pPr>
-      <w:r>
-        <w:t>15 characters or less.</w:t>
-      </w:r>
-    </w:p>
-    <w:p>
-      <w:pPr>
-        <w:pStyle w:val="ListParagraph"/>
-        <w:numPr>
-          <w:ilvl w:val="6"/>
-          <w:numId w:val="4"/>
-        </w:numPr>
-      </w:pPr>
-      <w:r>
-        <w:t>If the description is valid the program will store the description in variable describe.</w:t>
-      </w:r>
-    </w:p>
-    <w:p>
-      <w:pPr>
-        <w:pStyle w:val="ListParagraph"/>
-        <w:numPr>
-          <w:ilvl w:val="6"/>
-          <w:numId w:val="4"/>
-        </w:numPr>
-      </w:pPr>
-      <w:r>
-        <w:t>If the description is not valid then the program will:</w:t>
-      </w:r>
-    </w:p>
-    <w:p>
-      <w:pPr>
-        <w:pStyle w:val="ListParagraph"/>
-        <w:numPr>
-          <w:ilvl w:val="7"/>
-          <w:numId w:val="4"/>
-        </w:numPr>
-      </w:pPr>
-      <w:r>
-        <w:t>Print error message to console</w:t>
-      </w:r>
-    </w:p>
-    <w:p>
-      <w:pPr>
-        <w:pStyle w:val="ListParagraph"/>
-        <w:numPr>
-          <w:ilvl w:val="8"/>
-          <w:numId w:val="4"/>
-        </w:numPr>
-      </w:pPr>
-      <w:r>
-        <w:t>“Error in description. Returning to main menu”</w:t>
-      </w:r>
-    </w:p>
-    <w:p>
-      <w:pPr>
-        <w:pStyle w:val="ListParagraph"/>
-        <w:numPr>
-          <w:ilvl w:val="8"/>
-          <w:numId w:val="4"/>
-        </w:numPr>
-      </w:pPr>
-      <w:r>
-        <w:t>Returns to main menu</w:t>
-      </w:r>
-    </w:p>
-    <w:p>
-      <w:pPr>
-        <w:pStyle w:val="ListParagraph"/>
-        <w:ind w:left="4680"/>
-      </w:pPr>
-    </w:p>
-    <w:p>
-      <w:pPr>
-        <w:pStyle w:val="ListParagraph"/>
-        <w:numPr>
-          <w:ilvl w:val="6"/>
-          <w:numId w:val="4"/>
-        </w:numPr>
-      </w:pPr>
-      <w:r>
-        <w:t>If the description is not valid then the program will:</w:t>
-      </w:r>
-    </w:p>
-    <w:p>
-      <w:pPr>
-        <w:pStyle w:val="ListParagraph"/>
-        <w:numPr>
-          <w:ilvl w:val="7"/>
-          <w:numId w:val="4"/>
-        </w:numPr>
-      </w:pPr>
-      <w:r>
-        <w:t xml:space="preserve">Print error message to console </w:t>
-      </w:r>
-    </w:p>
-    <w:p>
-      <w:pPr>
-        <w:pStyle w:val="ListParagraph"/>
-        <w:numPr>
-          <w:ilvl w:val="8"/>
-          <w:numId w:val="4"/>
-        </w:numPr>
-      </w:pPr>
-      <w:r>
-        <w:t>“Error in due date. Exiting to main menu”</w:t>
-      </w:r>
-    </w:p>
-    <w:p>
-      <w:pPr>
-        <w:pStyle w:val="ListParagraph"/>
-        <w:numPr>
-          <w:ilvl w:val="7"/>
-          <w:numId w:val="4"/>
-        </w:numPr>
-      </w:pPr>
-      <w:r>
-        <w:t>Returns to</w:t>
-      </w:r>
-      <w:r>
-        <w:t xml:space="preserve"> the main menu</w:t>
-      </w:r>
-    </w:p>
-    <w:p>
-      <w:pPr>
-        <w:pStyle w:val="ListParagraph"/>
-        <w:numPr>
-          <w:ilvl w:val="4"/>
-          <w:numId w:val="4"/>
-        </w:numPr>
-      </w:pPr>
-      <w:r>
-        <w:t xml:space="preserve">if there is Not a duplicate assignment date and the rest of the data </w:t>
-      </w:r>
-      <w:r>
-        <w:t xml:space="preserve">entered </w:t>
-      </w:r>
-      <w:r>
-        <w:t>is valid then the program will:</w:t>
-      </w:r>
-    </w:p>
-    <w:p>
-      <w:pPr>
-        <w:pStyle w:val="ListParagraph"/>
-        <w:numPr>
-          <w:ilvl w:val="5"/>
-          <w:numId w:val="4"/>
-        </w:numPr>
-      </w:pPr>
-      <w:r>
-        <w:t>create a double linked node</w:t>
-      </w:r>
-    </w:p>
-    <w:p>
-      <w:pPr>
-        <w:pStyle w:val="ListParagraph"/>
-        <w:numPr>
-          <w:ilvl w:val="5"/>
-          <w:numId w:val="4"/>
-        </w:numPr>
-      </w:pPr>
-      <w:r>
-        <w:t xml:space="preserve">set variable </w:t>
-      </w:r>
-      <w:r>
-        <w:t>to track if there are changes</w:t>
-      </w:r>
-      <w:r>
-        <w:t xml:space="preserve"> </w:t>
-      </w:r>
-      <w:r>
-        <w:t>to save to true.</w:t>
-      </w:r>
-    </w:p>
-    <w:p>
-      <w:pPr>
-        <w:pStyle w:val="ListParagraph"/>
-        <w:numPr>
-          <w:ilvl w:val="5"/>
-          <w:numId w:val="4"/>
-        </w:numPr>
-      </w:pPr>
-      <w:r>
-        <w:t>create</w:t>
-      </w:r>
-      <w:r>
-        <w:t xml:space="preserve"> </w:t>
-      </w:r>
-      <w:r>
-        <w:t xml:space="preserve">a </w:t>
-      </w:r>
-      <w:r>
-        <w:t>new</w:t>
-      </w:r>
-      <w:r>
-        <w:t xml:space="preserve"> </w:t>
-      </w:r>
-      <w:r>
-        <w:t xml:space="preserve">string consisting of existing values </w:t>
-      </w:r>
-      <w:r>
-        <w:t xml:space="preserve">formatted </w:t>
-      </w:r>
-      <w:r>
-        <w:t xml:space="preserve">as follows.  </w:t>
-      </w:r>
-    </w:p>
-    <w:p>
-      <w:pPr>
-        <w:pStyle w:val="ListParagraph"/>
-        <w:numPr>
-          <w:ilvl w:val="6"/>
-          <w:numId w:val="4"/>
-        </w:numPr>
-      </w:pPr>
-      <w:r>
-        <w:t xml:space="preserve">The information categories will be separated by commas and spaces </w:t>
-      </w:r>
-    </w:p>
-    <w:p>
-      <w:pPr>
-        <w:pStyle w:val="ListParagraph"/>
-        <w:numPr>
-          <w:ilvl w:val="6"/>
-          <w:numId w:val="4"/>
-        </w:numPr>
-      </w:pPr>
-      <w:r>
-        <w:t>dueDate, description, assignedDate, status</w:t>
-      </w:r>
-    </w:p>
-    <w:p>
-      <w:pPr>
-        <w:pStyle w:val="ListParagraph"/>
-        <w:numPr>
-          <w:ilvl w:val="6"/>
-          <w:numId w:val="4"/>
-        </w:numPr>
-      </w:pPr>
-      <w:r>
-        <w:t>status will be automatically set to “assigned”</w:t>
-      </w:r>
-    </w:p>
-    <w:p>
-      <w:pPr>
-        <w:pStyle w:val="ListParagraph"/>
-        <w:numPr>
-          <w:ilvl w:val="5"/>
-          <w:numId w:val="4"/>
-        </w:numPr>
-      </w:pPr>
-      <w:r>
-        <w:t xml:space="preserve">save </w:t>
-      </w:r>
-      <w:r>
-        <w:t xml:space="preserve">the </w:t>
-      </w:r>
-      <w:r>
-        <w:t>new</w:t>
-      </w:r>
-      <w:r>
-        <w:t xml:space="preserve"> string </w:t>
-      </w:r>
-      <w:r>
-        <w:t>in</w:t>
-      </w:r>
-      <w:r>
-        <w:t xml:space="preserve"> the new node </w:t>
-      </w:r>
-      <w:r>
-        <w:t xml:space="preserve">as data </w:t>
-      </w:r>
-    </w:p>
-    <w:p>
-      <w:pPr>
-        <w:pStyle w:val="ListParagraph"/>
-        <w:numPr>
-          <w:ilvl w:val="5"/>
-          <w:numId w:val="4"/>
-        </w:numPr>
-      </w:pPr>
-      <w:r>
-        <w:t xml:space="preserve">insert node in </w:t>
-      </w:r>
-      <w:r>
-        <w:t>assigned</w:t>
-      </w:r>
-      <w:r>
-        <w:t xml:space="preserve"> list </w:t>
-      </w:r>
-      <w:r>
-        <w:t xml:space="preserve">in ascending order </w:t>
-      </w:r>
-      <w:r>
-        <w:t xml:space="preserve">based on the </w:t>
-      </w:r>
-      <w:r>
-        <w:t>due date</w:t>
-      </w:r>
-      <w:r>
-        <w:t xml:space="preserve">.  </w:t>
-      </w:r>
-    </w:p>
-    <w:p>
-      <w:pPr>
-        <w:pStyle w:val="ListParagraph"/>
-        <w:numPr>
-          <w:ilvl w:val="5"/>
-          <w:numId w:val="4"/>
-        </w:numPr>
-      </w:pPr>
-      <w:r>
         <w:t>re</w:t>
       </w:r>
       <w:r>
-        <w:t xml:space="preserve">turns to </w:t>
+        <w:t>turns</w:t>
+      </w:r>
+      <w:proofErr w:type="gramEnd"/>
+      <w:r>
+        <w:t xml:space="preserve"> to </w:t>
       </w:r>
       <w:r>
         <w:t xml:space="preserve">main </w:t>
@@ -2740,252 +2983,394 @@
         </w:numPr>
       </w:pPr>
       <w:r>
+        <w:t>Assignments that are in the completed list cannot have their data changed.</w:t>
+      </w:r>
+    </w:p>
+    <w:p>
+      <w:pPr>
+        <w:pStyle w:val="ListParagraph"/>
+        <w:numPr>
+          <w:ilvl w:val="3"/>
+          <w:numId w:val="4"/>
+        </w:numPr>
+      </w:pPr>
+      <w:r>
+        <w:t>Program prompts User for assigned date of assignment to be edited.</w:t>
+      </w:r>
+    </w:p>
+    <w:p>
+      <w:pPr>
+        <w:pStyle w:val="ListParagraph"/>
+        <w:numPr>
+          <w:ilvl w:val="4"/>
+          <w:numId w:val="4"/>
+        </w:numPr>
+      </w:pPr>
+      <w:r>
+        <w:t>Runs assignment dates checks as list in ii.</w:t>
+      </w:r>
+    </w:p>
+    <w:p>
+      <w:pPr>
+        <w:pStyle w:val="ListParagraph"/>
+        <w:numPr>
+          <w:ilvl w:val="3"/>
+          <w:numId w:val="4"/>
+        </w:numPr>
+      </w:pPr>
+      <w:r>
+        <w:t xml:space="preserve">Program then searches </w:t>
+      </w:r>
+      <w:r>
+        <w:t>the assigned</w:t>
+      </w:r>
+      <w:r>
+        <w:t xml:space="preserve"> </w:t>
+      </w:r>
+      <w:r>
+        <w:t xml:space="preserve">and competed </w:t>
+      </w:r>
+      <w:r>
+        <w:t>list</w:t>
+      </w:r>
+      <w:r>
+        <w:t>s</w:t>
+      </w:r>
+      <w:r>
+        <w:t xml:space="preserve"> for assignment date to see if assignment exists </w:t>
+      </w:r>
+    </w:p>
+    <w:p>
+      <w:pPr>
+        <w:pStyle w:val="ListParagraph"/>
+        <w:numPr>
+          <w:ilvl w:val="4"/>
+          <w:numId w:val="4"/>
+        </w:numPr>
+      </w:pPr>
+      <w:r>
+        <w:t>If assignment does not exis</w:t>
+      </w:r>
+      <w:r>
+        <w:t>t an error message is generated and printed to console.</w:t>
+      </w:r>
+    </w:p>
+    <w:p>
+      <w:pPr>
+        <w:pStyle w:val="ListParagraph"/>
+        <w:numPr>
+          <w:ilvl w:val="5"/>
+          <w:numId w:val="4"/>
+        </w:numPr>
+      </w:pPr>
+      <w:r>
+        <w:t>Program exists to main menu</w:t>
+      </w:r>
+    </w:p>
+    <w:p>
+      <w:pPr>
+        <w:pStyle w:val="ListParagraph"/>
+        <w:numPr>
+          <w:ilvl w:val="4"/>
+          <w:numId w:val="4"/>
+        </w:numPr>
+      </w:pPr>
+      <w:r>
+        <w:t>If assignment does exist</w:t>
+      </w:r>
+      <w:r>
+        <w:t xml:space="preserve"> t</w:t>
+      </w:r>
+      <w:r>
+        <w:t xml:space="preserve">hen </w:t>
+      </w:r>
+      <w:r>
+        <w:t xml:space="preserve">program </w:t>
+      </w:r>
+    </w:p>
+    <w:p>
+      <w:pPr>
+        <w:pStyle w:val="ListParagraph"/>
+        <w:numPr>
+          <w:ilvl w:val="5"/>
+          <w:numId w:val="4"/>
+        </w:numPr>
+      </w:pPr>
+      <w:r>
+        <w:t>brings back iterator location  information for the node</w:t>
+      </w:r>
+    </w:p>
+    <w:p>
+      <w:pPr>
+        <w:pStyle w:val="ListParagraph"/>
+        <w:numPr>
+          <w:ilvl w:val="5"/>
+          <w:numId w:val="4"/>
+        </w:numPr>
+      </w:pPr>
+      <w:r>
+        <w:t>if assignment status is completed then the program:</w:t>
+      </w:r>
+    </w:p>
+    <w:p>
+      <w:pPr>
+        <w:pStyle w:val="ListParagraph"/>
+        <w:numPr>
+          <w:ilvl w:val="6"/>
+          <w:numId w:val="4"/>
+        </w:numPr>
+      </w:pPr>
+      <w:r>
+        <w:t>prints error to console</w:t>
+      </w:r>
+    </w:p>
+    <w:p>
+      <w:pPr>
+        <w:pStyle w:val="ListParagraph"/>
+        <w:numPr>
+          <w:ilvl w:val="6"/>
+          <w:numId w:val="4"/>
+        </w:numPr>
+      </w:pPr>
+      <w:proofErr w:type="gramStart"/>
+      <w:r>
+        <w:t>returns</w:t>
+      </w:r>
+      <w:proofErr w:type="gramEnd"/>
+      <w:r>
+        <w:t xml:space="preserve"> to main menu.</w:t>
+      </w:r>
+    </w:p>
+    <w:p>
+      <w:pPr>
+        <w:pStyle w:val="ListParagraph"/>
+        <w:numPr>
+          <w:ilvl w:val="4"/>
+          <w:numId w:val="4"/>
+        </w:numPr>
+        <w:ind w:left="4770"/>
+      </w:pPr>
+      <w:r>
+        <w:t xml:space="preserve">If assignment </w:t>
+      </w:r>
+      <w:r>
+        <w:t>is in</w:t>
+      </w:r>
+      <w:r>
+        <w:t xml:space="preserve"> assigned </w:t>
+      </w:r>
+      <w:r>
+        <w:t xml:space="preserve">list </w:t>
+      </w:r>
+      <w:r>
+        <w:t>then the program:</w:t>
+      </w:r>
+    </w:p>
+    <w:p>
+      <w:pPr>
+        <w:pStyle w:val="ListParagraph"/>
+        <w:numPr>
+          <w:ilvl w:val="5"/>
+          <w:numId w:val="4"/>
+        </w:numPr>
+        <w:ind w:left="5400"/>
+      </w:pPr>
+      <w:r>
+        <w:t xml:space="preserve"> allows the </w:t>
+      </w:r>
+      <w:r>
+        <w:t xml:space="preserve">due </w:t>
+      </w:r>
+      <w:r>
+        <w:t>date to be change</w:t>
+      </w:r>
+    </w:p>
+    <w:p>
+      <w:pPr>
+        <w:pStyle w:val="ListParagraph"/>
+        <w:numPr>
+          <w:ilvl w:val="5"/>
+          <w:numId w:val="4"/>
+        </w:numPr>
+        <w:ind w:left="5400"/>
+      </w:pPr>
+      <w:r>
+        <w:t xml:space="preserve">Prompts the user for a new </w:t>
+      </w:r>
+      <w:r>
+        <w:t>due</w:t>
+      </w:r>
+      <w:r>
+        <w:t xml:space="preserve"> date and:</w:t>
+      </w:r>
+    </w:p>
+    <w:p>
+      <w:pPr>
+        <w:pStyle w:val="ListParagraph"/>
+        <w:numPr>
+          <w:ilvl w:val="6"/>
+          <w:numId w:val="4"/>
+        </w:numPr>
+        <w:ind w:left="6120"/>
+      </w:pPr>
+      <w:r>
+        <w:t>Verifies</w:t>
+      </w:r>
+      <w:r>
+        <w:t xml:space="preserve"> </w:t>
+      </w:r>
+      <w:r>
+        <w:t>if</w:t>
+      </w:r>
+      <w:r>
+        <w:t xml:space="preserve"> </w:t>
+      </w:r>
+      <w:r>
+        <w:t>due date</w:t>
+      </w:r>
+      <w:r>
+        <w:t xml:space="preserve"> is a</w:t>
+      </w:r>
+      <w:r>
+        <w:t>n invalid date if:</w:t>
+      </w:r>
+    </w:p>
+    <w:p>
+      <w:pPr>
+        <w:pStyle w:val="ListParagraph"/>
+        <w:numPr>
+          <w:ilvl w:val="7"/>
+          <w:numId w:val="4"/>
+        </w:numPr>
+        <w:ind w:left="6840"/>
+      </w:pPr>
+      <w:r>
+        <w:t>Is not US format</w:t>
+      </w:r>
+    </w:p>
+    <w:p>
+      <w:pPr>
+        <w:pStyle w:val="ListParagraph"/>
+        <w:numPr>
+          <w:ilvl w:val="7"/>
+          <w:numId w:val="4"/>
+        </w:numPr>
+        <w:ind w:left="6840"/>
+      </w:pPr>
+      <w:r>
+        <w:t>Is not a valid month, day, or year value</w:t>
+      </w:r>
+    </w:p>
+    <w:p>
+      <w:pPr>
+        <w:pStyle w:val="ListParagraph"/>
+        <w:numPr>
+          <w:ilvl w:val="7"/>
+          <w:numId w:val="4"/>
+        </w:numPr>
+        <w:ind w:left="6840"/>
+      </w:pPr>
+      <w:r>
+        <w:t>Due date is less than the assigned date</w:t>
+      </w:r>
+    </w:p>
+    <w:p>
+      <w:pPr>
+        <w:ind w:left="5760"/>
+      </w:pPr>
+      <w:r>
+        <w:t>Note: program will not check if the entered date is valid against a real time date</w:t>
+      </w:r>
+    </w:p>
+    <w:p>
+      <w:pPr>
+        <w:pStyle w:val="ListParagraph"/>
+        <w:numPr>
+          <w:ilvl w:val="6"/>
+          <w:numId w:val="4"/>
+        </w:numPr>
+      </w:pPr>
+      <w:r>
+        <w:t>If due date</w:t>
+      </w:r>
+      <w:r>
+        <w:t xml:space="preserve"> is an invalid date then the program will:</w:t>
+      </w:r>
+    </w:p>
+    <w:p>
+      <w:pPr>
+        <w:pStyle w:val="ListParagraph"/>
+        <w:numPr>
+          <w:ilvl w:val="7"/>
+          <w:numId w:val="4"/>
+        </w:numPr>
+      </w:pPr>
+      <w:r>
+        <w:t xml:space="preserve">Print error message to console </w:t>
+      </w:r>
+    </w:p>
+    <w:p>
+      <w:pPr>
+        <w:pStyle w:val="ListParagraph"/>
+        <w:numPr>
+          <w:ilvl w:val="8"/>
+          <w:numId w:val="4"/>
+        </w:numPr>
+      </w:pPr>
+      <w:r>
+        <w:t>“Error in due date. Exiting to main menu”</w:t>
+      </w:r>
+    </w:p>
+    <w:p>
+      <w:pPr>
+        <w:pStyle w:val="ListParagraph"/>
+        <w:numPr>
+          <w:ilvl w:val="8"/>
+          <w:numId w:val="4"/>
+        </w:numPr>
+      </w:pPr>
+      <w:r>
+        <w:t>Returns to</w:t>
+      </w:r>
+      <w:r>
+        <w:t xml:space="preserve"> the main menu</w:t>
+      </w:r>
+    </w:p>
+    <w:p>
+      <w:pPr>
+        <w:pStyle w:val="ListParagraph"/>
+        <w:numPr>
+          <w:ilvl w:val="6"/>
+          <w:numId w:val="4"/>
+        </w:numPr>
+      </w:pPr>
+      <w:r>
+        <w:t xml:space="preserve">If due date </w:t>
+      </w:r>
+      <w:r>
+        <w:t xml:space="preserve">is valid date </w:t>
+      </w:r>
+      <w:r>
+        <w:t xml:space="preserve">and the </w:t>
+      </w:r>
+      <w:r>
+        <w:t xml:space="preserve">status is assigned </w:t>
+      </w:r>
+      <w:r>
+        <w:t>then the program will:</w:t>
+      </w:r>
+    </w:p>
+    <w:p>
+      <w:pPr>
+        <w:pStyle w:val="ListParagraph"/>
+        <w:numPr>
+          <w:ilvl w:val="7"/>
+          <w:numId w:val="4"/>
+        </w:numPr>
+      </w:pPr>
+      <w:r>
         <w:lastRenderedPageBreak/>
-        <w:t>Assignments that are in the completed list cannot have their data changed.</w:t>
-      </w:r>
-    </w:p>
-    <w:p>
-      <w:pPr>
-        <w:pStyle w:val="ListParagraph"/>
-        <w:numPr>
-          <w:ilvl w:val="3"/>
-          <w:numId w:val="4"/>
-        </w:numPr>
-      </w:pPr>
-      <w:r>
-        <w:t>Program prompts User for assigned date of assignment to be edited.</w:t>
-      </w:r>
-    </w:p>
-    <w:p>
-      <w:pPr>
-        <w:pStyle w:val="ListParagraph"/>
-        <w:numPr>
-          <w:ilvl w:val="4"/>
-          <w:numId w:val="4"/>
-        </w:numPr>
-      </w:pPr>
-      <w:r>
-        <w:t>Runs assignment dates checks as list in ii.</w:t>
-      </w:r>
-    </w:p>
-    <w:p>
-      <w:pPr>
-        <w:pStyle w:val="ListParagraph"/>
-        <w:numPr>
-          <w:ilvl w:val="3"/>
-          <w:numId w:val="4"/>
-        </w:numPr>
-      </w:pPr>
-      <w:r>
-        <w:t xml:space="preserve">Program then searches </w:t>
-      </w:r>
-      <w:r>
-        <w:t>the assigned</w:t>
-      </w:r>
-      <w:r>
-        <w:t xml:space="preserve"> </w:t>
-      </w:r>
-      <w:r>
-        <w:t xml:space="preserve">and competed </w:t>
-      </w:r>
-      <w:r>
-        <w:t>list</w:t>
-      </w:r>
-      <w:r>
-        <w:t>s</w:t>
-      </w:r>
-      <w:r>
-        <w:t xml:space="preserve"> for assignment date to see if assignment exists </w:t>
-      </w:r>
-    </w:p>
-    <w:p>
-      <w:pPr>
-        <w:pStyle w:val="ListParagraph"/>
-        <w:numPr>
-          <w:ilvl w:val="4"/>
-          <w:numId w:val="4"/>
-        </w:numPr>
-      </w:pPr>
-      <w:r>
-        <w:t>If assignment does not exis</w:t>
-      </w:r>
-      <w:r>
-        <w:t>t an error message is generated and printed to console.</w:t>
-      </w:r>
-    </w:p>
-    <w:p>
-      <w:pPr>
-        <w:pStyle w:val="ListParagraph"/>
-        <w:numPr>
-          <w:ilvl w:val="5"/>
-          <w:numId w:val="4"/>
-        </w:numPr>
-      </w:pPr>
-      <w:r>
-        <w:t>Program exists to main menu</w:t>
-      </w:r>
-    </w:p>
-    <w:p>
-      <w:pPr>
-        <w:pStyle w:val="ListParagraph"/>
-        <w:numPr>
-          <w:ilvl w:val="4"/>
-          <w:numId w:val="4"/>
-        </w:numPr>
-      </w:pPr>
-      <w:r>
-        <w:t>If assignment does exist</w:t>
-      </w:r>
-      <w:r>
-        <w:t xml:space="preserve"> t</w:t>
-      </w:r>
-      <w:r>
-        <w:t xml:space="preserve">hen </w:t>
-      </w:r>
-      <w:r>
-        <w:t xml:space="preserve">program </w:t>
-      </w:r>
-    </w:p>
-    <w:p>
-      <w:pPr>
-        <w:pStyle w:val="ListParagraph"/>
-        <w:numPr>
-          <w:ilvl w:val="5"/>
-          <w:numId w:val="4"/>
-        </w:numPr>
-      </w:pPr>
-      <w:r>
-        <w:t>brings back iterator location  information for the node</w:t>
-      </w:r>
-    </w:p>
-    <w:p>
-      <w:pPr>
-        <w:pStyle w:val="ListParagraph"/>
-        <w:numPr>
-          <w:ilvl w:val="5"/>
-          <w:numId w:val="4"/>
-        </w:numPr>
-      </w:pPr>
-      <w:r>
-        <w:t>if assignment status is completed then the program:</w:t>
-      </w:r>
-    </w:p>
-    <w:p>
-      <w:pPr>
-        <w:pStyle w:val="ListParagraph"/>
-        <w:numPr>
-          <w:ilvl w:val="6"/>
-          <w:numId w:val="4"/>
-        </w:numPr>
-      </w:pPr>
-      <w:r>
-        <w:t>prints error to console</w:t>
-      </w:r>
-    </w:p>
-    <w:p>
-      <w:pPr>
-        <w:pStyle w:val="ListParagraph"/>
-        <w:numPr>
-          <w:ilvl w:val="6"/>
-          <w:numId w:val="4"/>
-        </w:numPr>
-      </w:pPr>
-      <w:r>
-        <w:t>returns to main menu.</w:t>
-      </w:r>
-    </w:p>
-    <w:p>
-      <w:pPr>
-        <w:pStyle w:val="ListParagraph"/>
-        <w:numPr>
-          <w:ilvl w:val="4"/>
-          <w:numId w:val="4"/>
-        </w:numPr>
-        <w:ind w:left="4770"/>
-      </w:pPr>
-      <w:r>
-        <w:t xml:space="preserve">If assignment </w:t>
-      </w:r>
-      <w:r>
-        <w:t>is in</w:t>
-      </w:r>
-      <w:r>
-        <w:t xml:space="preserve"> assigned </w:t>
-      </w:r>
-      <w:r>
-        <w:t xml:space="preserve">list </w:t>
-      </w:r>
-      <w:r>
-        <w:t>then the program:</w:t>
-      </w:r>
-    </w:p>
-    <w:p>
-      <w:pPr>
-        <w:pStyle w:val="ListParagraph"/>
-        <w:numPr>
-          <w:ilvl w:val="5"/>
-          <w:numId w:val="4"/>
-        </w:numPr>
-        <w:ind w:left="5400"/>
-      </w:pPr>
-      <w:r>
-        <w:t xml:space="preserve"> allows the </w:t>
-      </w:r>
-      <w:r>
-        <w:t xml:space="preserve">due </w:t>
-      </w:r>
-      <w:r>
-        <w:t>date to be change</w:t>
-      </w:r>
-    </w:p>
-    <w:p>
-      <w:pPr>
-        <w:pStyle w:val="ListParagraph"/>
-        <w:numPr>
-          <w:ilvl w:val="5"/>
-          <w:numId w:val="4"/>
-        </w:numPr>
-        <w:ind w:left="5400"/>
-      </w:pPr>
-      <w:r>
-        <w:t xml:space="preserve">Prompts the user for a new </w:t>
-      </w:r>
-      <w:r>
-        <w:t>due</w:t>
-      </w:r>
-      <w:r>
-        <w:t xml:space="preserve"> date and:</w:t>
-      </w:r>
-    </w:p>
-    <w:p>
-      <w:pPr>
-        <w:pStyle w:val="ListParagraph"/>
-        <w:numPr>
-          <w:ilvl w:val="6"/>
-          <w:numId w:val="4"/>
-        </w:numPr>
-        <w:ind w:left="6120"/>
-      </w:pPr>
-      <w:r>
-        <w:t>Verifies</w:t>
-      </w:r>
-      <w:r>
-        <w:t xml:space="preserve"> </w:t>
-      </w:r>
-      <w:r>
-        <w:t>if</w:t>
-      </w:r>
-      <w:r>
-        <w:t xml:space="preserve"> </w:t>
-      </w:r>
-      <w:r>
-        <w:t>due date</w:t>
-      </w:r>
-      <w:r>
-        <w:t xml:space="preserve"> is a</w:t>
-      </w:r>
-      <w:r>
-        <w:t>n invalid date if:</w:t>
+        <w:t>Modifies the due date section of the node’s current data string with the new description</w:t>
       </w:r>
     </w:p>
     <w:p>
@@ -2995,10 +3380,9 @@
           <w:ilvl w:val="7"/>
           <w:numId w:val="4"/>
         </w:numPr>
-        <w:ind w:left="6840"/>
-      </w:pPr>
-      <w:r>
-        <w:t>Is not US format</w:t>
+      </w:pPr>
+      <w:r>
+        <w:t>Saves the modified string to the data string in the node</w:t>
       </w:r>
     </w:p>
     <w:p>
@@ -3008,145 +3392,8 @@
           <w:ilvl w:val="7"/>
           <w:numId w:val="4"/>
         </w:numPr>
-        <w:ind w:left="6840"/>
-      </w:pPr>
-      <w:r>
-        <w:t>Is not a valid month, day, or year value</w:t>
-      </w:r>
-    </w:p>
-    <w:p>
-      <w:pPr>
-        <w:pStyle w:val="ListParagraph"/>
-        <w:numPr>
-          <w:ilvl w:val="7"/>
-          <w:numId w:val="4"/>
-        </w:numPr>
-        <w:ind w:left="6840"/>
-      </w:pPr>
-      <w:r>
-        <w:t>Due date is less than the assigned date</w:t>
-      </w:r>
-    </w:p>
-    <w:p>
-      <w:pPr>
-        <w:ind w:left="5760"/>
-      </w:pPr>
-      <w:r>
-        <w:t>Note: program will not check if the entered date is valid against a real time date</w:t>
-      </w:r>
-    </w:p>
-    <w:p>
-      <w:pPr>
-        <w:pStyle w:val="ListParagraph"/>
-        <w:numPr>
-          <w:ilvl w:val="6"/>
-          <w:numId w:val="4"/>
-        </w:numPr>
-      </w:pPr>
-      <w:r>
-        <w:t>If due date</w:t>
-      </w:r>
-      <w:r>
-        <w:t xml:space="preserve"> is an invalid date then the program will:</w:t>
-      </w:r>
-    </w:p>
-    <w:p>
-      <w:pPr>
-        <w:pStyle w:val="ListParagraph"/>
-        <w:numPr>
-          <w:ilvl w:val="7"/>
-          <w:numId w:val="4"/>
-        </w:numPr>
-      </w:pPr>
-      <w:r>
-        <w:t xml:space="preserve">Print error message to console </w:t>
-      </w:r>
-    </w:p>
-    <w:p>
-      <w:pPr>
-        <w:pStyle w:val="ListParagraph"/>
-        <w:numPr>
-          <w:ilvl w:val="8"/>
-          <w:numId w:val="4"/>
-        </w:numPr>
-      </w:pPr>
-      <w:r>
-        <w:t>“Error in due date. Exiting to main menu”</w:t>
-      </w:r>
-    </w:p>
-    <w:p>
-      <w:pPr>
-        <w:pStyle w:val="ListParagraph"/>
-        <w:numPr>
-          <w:ilvl w:val="8"/>
-          <w:numId w:val="4"/>
-        </w:numPr>
-      </w:pPr>
-      <w:r>
-        <w:t>Returns to</w:t>
-      </w:r>
-      <w:r>
-        <w:t xml:space="preserve"> the main menu</w:t>
-      </w:r>
-    </w:p>
-    <w:p>
-      <w:pPr>
-        <w:pStyle w:val="ListParagraph"/>
-        <w:numPr>
-          <w:ilvl w:val="6"/>
-          <w:numId w:val="4"/>
-        </w:numPr>
-      </w:pPr>
-      <w:r>
-        <w:t xml:space="preserve">If due date </w:t>
-      </w:r>
-      <w:r>
-        <w:t xml:space="preserve">is valid date </w:t>
-      </w:r>
-      <w:r>
-        <w:t xml:space="preserve">and the </w:t>
-      </w:r>
-      <w:r>
-        <w:t xml:space="preserve">status is assigned </w:t>
-      </w:r>
-      <w:r>
-        <w:t>then the program will:</w:t>
-      </w:r>
-    </w:p>
-    <w:p>
-      <w:pPr>
-        <w:pStyle w:val="ListParagraph"/>
-        <w:numPr>
-          <w:ilvl w:val="7"/>
-          <w:numId w:val="4"/>
-        </w:numPr>
-      </w:pPr>
-      <w:r>
-        <w:t>Modifies the due date section of the node’s current data string with the new description</w:t>
-      </w:r>
-    </w:p>
-    <w:p>
-      <w:pPr>
-        <w:pStyle w:val="ListParagraph"/>
-        <w:numPr>
-          <w:ilvl w:val="7"/>
-          <w:numId w:val="4"/>
-        </w:numPr>
-      </w:pPr>
-      <w:r>
-        <w:t>Saves the modified string to the data string in the node</w:t>
-      </w:r>
-    </w:p>
-    <w:p>
-      <w:pPr>
-        <w:pStyle w:val="ListParagraph"/>
-        <w:numPr>
-          <w:ilvl w:val="7"/>
-          <w:numId w:val="4"/>
-        </w:numPr>
-      </w:pPr>
-      <w:r>
-        <w:lastRenderedPageBreak/>
+      </w:pPr>
+      <w:r>
         <w:t xml:space="preserve">Changes the position of the assignment in the list so that the list retains </w:t>
       </w:r>
       <w:r>
@@ -3498,6 +3745,7 @@
         </w:numPr>
       </w:pPr>
       <w:r>
+        <w:lastRenderedPageBreak/>
         <w:t>Modifies the description section of the nodes current data string with the new description</w:t>
       </w:r>
     </w:p>
@@ -3540,7 +3788,6 @@
         </w:numPr>
       </w:pPr>
       <w:r>
-        <w:lastRenderedPageBreak/>
         <w:t xml:space="preserve">Sets </w:t>
       </w:r>
       <w:r>
@@ -3891,15 +4138,22 @@
       <w:r>
         <w:t xml:space="preserve"> </w:t>
       </w:r>
+      <w:proofErr w:type="spellStart"/>
       <w:r>
         <w:t>completed</w:t>
       </w:r>
       <w:r>
         <w:t>Date</w:t>
       </w:r>
-      <w:r>
-        <w:t xml:space="preserve"> against dueDate</w:t>
-      </w:r>
+      <w:proofErr w:type="spellEnd"/>
+      <w:r>
+        <w:t xml:space="preserve"> against </w:t>
+      </w:r>
+      <w:proofErr w:type="spellStart"/>
+      <w:r>
+        <w:t>dueDate</w:t>
+      </w:r>
+      <w:proofErr w:type="spellEnd"/>
       <w:r>
         <w:t xml:space="preserve"> </w:t>
       </w:r>
@@ -3918,11 +4172,24 @@
       <w:r>
         <w:t xml:space="preserve">if </w:t>
       </w:r>
+      <w:proofErr w:type="spellStart"/>
       <w:r>
         <w:t>completed</w:t>
       </w:r>
       <w:r>
-        <w:t>Date &lt;= to dueDate then the program:</w:t>
+        <w:t>Date</w:t>
+      </w:r>
+      <w:proofErr w:type="spellEnd"/>
+      <w:r>
+        <w:t xml:space="preserve"> &lt;= to </w:t>
+      </w:r>
+      <w:proofErr w:type="spellStart"/>
+      <w:r>
+        <w:t>dueDate</w:t>
+      </w:r>
+      <w:proofErr w:type="spellEnd"/>
+      <w:r>
+        <w:t xml:space="preserve"> then the program:</w:t>
       </w:r>
     </w:p>
     <w:p>
@@ -3934,6 +4201,7 @@
         </w:numPr>
       </w:pPr>
       <w:r>
+        <w:lastRenderedPageBreak/>
         <w:t xml:space="preserve">modifies status portion of the string data stored in the node as </w:t>
       </w:r>
       <w:r>
@@ -3955,10 +4223,23 @@
         </w:numPr>
       </w:pPr>
       <w:r>
-        <w:t>if completedDate</w:t>
-      </w:r>
-      <w:r>
-        <w:t xml:space="preserve"> &gt; to dueDate then the program:</w:t>
+        <w:t xml:space="preserve">if </w:t>
+      </w:r>
+      <w:proofErr w:type="spellStart"/>
+      <w:r>
+        <w:t>completedDate</w:t>
+      </w:r>
+      <w:proofErr w:type="spellEnd"/>
+      <w:r>
+        <w:t xml:space="preserve"> &gt; to </w:t>
+      </w:r>
+      <w:proofErr w:type="spellStart"/>
+      <w:r>
+        <w:t>dueDate</w:t>
+      </w:r>
+      <w:proofErr w:type="spellEnd"/>
+      <w:r>
+        <w:t xml:space="preserve"> then the program:</w:t>
       </w:r>
     </w:p>
     <w:p>
@@ -3991,7 +4272,6 @@
         </w:numPr>
       </w:pPr>
       <w:r>
-        <w:lastRenderedPageBreak/>
         <w:t>saves the modified string to the node</w:t>
       </w:r>
     </w:p>
@@ -4033,8 +4313,13 @@
           <w:numId w:val="4"/>
         </w:numPr>
       </w:pPr>
-      <w:r>
-        <w:t>sets the changed variable to true.</w:t>
+      <w:proofErr w:type="gramStart"/>
+      <w:r>
+        <w:t>sets</w:t>
+      </w:r>
+      <w:proofErr w:type="gramEnd"/>
+      <w:r>
+        <w:t xml:space="preserve"> the changed variable to true.</w:t>
       </w:r>
     </w:p>
     <w:p>
@@ -4199,7 +4484,15 @@
         </w:numPr>
       </w:pPr>
       <w:r>
-        <w:t>“Number of late assignments is xxxx”</w:t>
+        <w:t xml:space="preserve">“Number of late assignments is </w:t>
+      </w:r>
+      <w:proofErr w:type="spellStart"/>
+      <w:r>
+        <w:t>xxxx</w:t>
+      </w:r>
+      <w:proofErr w:type="spellEnd"/>
+      <w:r>
+        <w:t>”</w:t>
       </w:r>
     </w:p>
     <w:p>
@@ -4375,8 +4668,13 @@
           <w:numId w:val="4"/>
         </w:numPr>
       </w:pPr>
-      <w:r>
-        <w:t>the program will check to see if the data has been saved since the last change.</w:t>
+      <w:proofErr w:type="gramStart"/>
+      <w:r>
+        <w:t>the</w:t>
+      </w:r>
+      <w:proofErr w:type="gramEnd"/>
+      <w:r>
+        <w:t xml:space="preserve"> program will check to see if the data has been saved since the last change.</w:t>
       </w:r>
     </w:p>
     <w:p>
@@ -4390,8 +4688,13 @@
       <w:r>
         <w:t xml:space="preserve">If </w:t>
       </w:r>
-      <w:r>
-        <w:t xml:space="preserve">beenSaved is False then the program </w:t>
+      <w:proofErr w:type="spellStart"/>
+      <w:r>
+        <w:t>beenSaved</w:t>
+      </w:r>
+      <w:proofErr w:type="spellEnd"/>
+      <w:r>
+        <w:t xml:space="preserve"> is False then the program </w:t>
       </w:r>
       <w:r>
         <w:t>will</w:t>
@@ -4448,7 +4751,15 @@
         </w:numPr>
       </w:pPr>
       <w:r>
-        <w:t>If beenSaved is True then the program</w:t>
+        <w:t xml:space="preserve">If </w:t>
+      </w:r>
+      <w:proofErr w:type="spellStart"/>
+      <w:r>
+        <w:t>beenSaved</w:t>
+      </w:r>
+      <w:proofErr w:type="spellEnd"/>
+      <w:r>
+        <w:t xml:space="preserve"> is True then the program</w:t>
       </w:r>
       <w:r>
         <w:t xml:space="preserve"> will</w:t>
@@ -4666,7 +4977,7 @@
                 <w:bCs/>
                 <w:noProof/>
               </w:rPr>
-              <w:t>4</w:t>
+              <w:t>1</w:t>
             </w:r>
             <w:r>
               <w:rPr>
@@ -4711,7 +5022,7 @@
                 <w:bCs/>
                 <w:noProof/>
               </w:rPr>
-              <w:t>9</w:t>
+              <w:t>10</w:t>
             </w:r>
             <w:r>
               <w:rPr>
@@ -4769,8 +5080,21 @@
     <w:r>
       <w:ptab w:relativeTo="margin" w:alignment="center" w:leader="none"/>
     </w:r>
+    <w:proofErr w:type="spellStart"/>
     <w:r>
-      <w:t>CompSci - 303  Program 1</w:t>
+      <w:t>CompSci</w:t>
+    </w:r>
+    <w:proofErr w:type="spellEnd"/>
+    <w:r>
+      <w:t xml:space="preserve"> - </w:t>
+    </w:r>
+    <w:proofErr w:type="gramStart"/>
+    <w:r>
+      <w:t>303  Program</w:t>
+    </w:r>
+    <w:proofErr w:type="gramEnd"/>
+    <w:r>
+      <w:t xml:space="preserve"> 1</w:t>
     </w:r>
     <w:r>
       <w:ptab w:relativeTo="margin" w:alignment="right" w:leader="none"/>
@@ -5343,7 +5667,7 @@
         <w:rFonts w:ascii="Symbol" w:hAnsi="Symbol" w:hint="default"/>
       </w:rPr>
     </w:lvl>
-    <w:lvl w:ilvl="1" w:tplc="04090003" w:tentative="1">
+    <w:lvl w:ilvl="1" w:tplc="04090003">
       <w:start w:val="1"/>
       <w:numFmt w:val="bullet"/>
       <w:lvlText w:val="o"/>
@@ -6376,7 +6700,7 @@
   <a:extraClrSchemeLst/>
   <a:extLst>
     <a:ext uri="{05A4C25C-085E-4340-85A3-A5531E510DB2}">
-      <thm15:themeFamily xmlns="" xmlns:thm15="http://schemas.microsoft.com/office/thememl/2012/main" name="Office Theme" id="{62F939B6-93AF-4DB8-9C6B-D6C7DFDC589F}" vid="{4A3C46E8-61CC-4603-A589-7422A47A8E4A}"/>
+      <thm15:themeFamily xmlns:thm15="http://schemas.microsoft.com/office/thememl/2012/main" xmlns="" name="Office Theme" id="{62F939B6-93AF-4DB8-9C6B-D6C7DFDC589F}" vid="{4A3C46E8-61CC-4603-A589-7422A47A8E4A}"/>
     </a:ext>
   </a:extLst>
 </a:theme>
@@ -6387,7 +6711,7 @@
 </file>
 
 <file path=customXml/itemProps1.xml><?xml version="1.0" encoding="utf-8"?>
-<ds:datastoreItem xmlns:ds="http://schemas.openxmlformats.org/officeDocument/2006/customXml" ds:itemID="{BADE738C-58D5-4EDB-B63D-009DF676FED4}">
+<ds:datastoreItem xmlns:ds="http://schemas.openxmlformats.org/officeDocument/2006/customXml" ds:itemID="{FAE9B278-959F-49CE-98E9-61BE35E33BE9}">
   <ds:schemaRefs>
     <ds:schemaRef ds:uri="http://schemas.openxmlformats.org/officeDocument/2006/bibliography"/>
   </ds:schemaRefs>

</xml_diff>